<commit_message>
Added UML diagram for GarageLogic and edited some method names according to the naming conventions
</commit_message>
<xml_diff>
--- a/B22 Ex03 Elad 316224732 Itay 209280247.docx
+++ b/B22 Ex03 Elad 316224732 Itay 209280247.docx
@@ -5,62 +5,1994 @@
     <w:p>
       <w:pPr>
         <w:rPr>
+          <w:rFonts w:cs="Arial"/>
+          <w:rtl/>
+        </w:rPr>
+      </w:pPr>
+      <w:r>
+        <w:rPr>
+          <w:rFonts w:hint="cs"/>
+          <w:b/>
+          <w:bCs/>
+          <w:u w:val="single"/>
+          <w:rtl/>
+        </w:rPr>
+        <w:t>שמות המגישים:</w:t>
+      </w:r>
+      <w:r>
+        <w:rPr>
+          <w:rFonts w:hint="cs"/>
+          <w:rtl/>
+        </w:rPr>
+        <w:t xml:space="preserve"> איתי שיף </w:t>
+      </w:r>
+      <w:r>
+        <w:rPr>
+          <w:rFonts w:cs="Arial"/>
+          <w:rtl/>
+        </w:rPr>
+        <w:t>209280247</w:t>
+      </w:r>
+      <w:r>
+        <w:rPr>
+          <w:rFonts w:hint="cs"/>
+          <w:rtl/>
+        </w:rPr>
+        <w:t xml:space="preserve"> , </w:t>
+      </w:r>
+      <w:r>
+        <w:rPr>
+          <w:rFonts w:hint="cs"/>
+          <w:rtl/>
+        </w:rPr>
+        <w:t>אלעד</w:t>
+      </w:r>
+      <w:r>
+        <w:rPr>
+          <w:rFonts w:hint="cs"/>
+          <w:rtl/>
+        </w:rPr>
+        <w:t xml:space="preserve"> משה </w:t>
+      </w:r>
+      <w:r>
+        <w:rPr>
+          <w:rFonts w:cs="Arial"/>
+          <w:rtl/>
+        </w:rPr>
+        <w:t>316224732</w:t>
+      </w:r>
+    </w:p>
+    <w:p>
+      <w:pPr>
+        <w:jc w:val="center"/>
+        <w:rPr>
+          <w:b/>
+          <w:bCs/>
+          <w:u w:val="single"/>
+          <w:rtl/>
+        </w:rPr>
+      </w:pPr>
+      <w:r>
+        <w:rPr>
+          <w:rFonts w:hint="cs"/>
+          <w:b/>
+          <w:bCs/>
+          <w:u w:val="single"/>
+          <w:rtl/>
+        </w:rPr>
+        <w:t xml:space="preserve">הסבר קצרצר על כל </w:t>
+      </w:r>
+      <w:r>
+        <w:rPr>
+          <w:b/>
+          <w:bCs/>
+          <w:u w:val="single"/>
+        </w:rPr>
+        <w:t>class/</w:t>
+      </w:r>
+      <w:proofErr w:type="spellStart"/>
+      <w:r>
+        <w:rPr>
+          <w:b/>
+          <w:bCs/>
+          <w:u w:val="single"/>
+        </w:rPr>
+        <w:t>enum</w:t>
+      </w:r>
+      <w:proofErr w:type="spellEnd"/>
+      <w:r>
+        <w:rPr>
+          <w:rFonts w:hint="cs"/>
+          <w:b/>
+          <w:bCs/>
+          <w:u w:val="single"/>
+          <w:rtl/>
+        </w:rPr>
+        <w:t xml:space="preserve"> שהגדרנו</w:t>
+      </w:r>
+    </w:p>
+    <w:p>
+      <w:pPr>
+        <w:bidi w:val="0"/>
+        <w:rPr>
+          <w:b/>
+          <w:bCs/>
+          <w:u w:val="single"/>
+        </w:rPr>
+      </w:pPr>
+      <w:r>
+        <w:t xml:space="preserve">Namespace </w:t>
+      </w:r>
+      <w:proofErr w:type="spellStart"/>
+      <w:r>
+        <w:t>GarageLogic</w:t>
+      </w:r>
+      <w:proofErr w:type="spellEnd"/>
+      <w:r>
+        <w:t>:</w:t>
+      </w:r>
+    </w:p>
+    <w:p>
+      <w:pPr>
+        <w:rPr>
+          <w:rtl/>
+        </w:rPr>
+      </w:pPr>
+      <w:r>
+        <w:rPr>
+          <w:b/>
+          <w:bCs/>
+          <w:u w:val="single"/>
+        </w:rPr>
+        <w:t>Garage</w:t>
+      </w:r>
+      <w:r>
+        <w:rPr>
+          <w:rFonts w:hint="cs"/>
+          <w:b/>
+          <w:bCs/>
+          <w:u w:val="single"/>
+          <w:rtl/>
+        </w:rPr>
+        <w:t>:</w:t>
+      </w:r>
+      <w:r>
+        <w:rPr>
+          <w:rFonts w:hint="cs"/>
+          <w:rtl/>
+        </w:rPr>
+        <w:t xml:space="preserve"> </w:t>
+      </w:r>
+      <w:r>
+        <w:rPr>
+          <w:rFonts w:hint="cs"/>
+          <w:rtl/>
+        </w:rPr>
+        <w:t xml:space="preserve">מחלקה המכילה מידע לגבי המוסך </w:t>
+      </w:r>
+      <w:r>
+        <w:rPr>
+          <w:rtl/>
+        </w:rPr>
+        <w:t>–</w:t>
+      </w:r>
+      <w:r>
+        <w:rPr>
+          <w:rFonts w:hint="cs"/>
+          <w:rtl/>
+        </w:rPr>
+        <w:t xml:space="preserve"> </w:t>
+      </w:r>
+      <w:r>
+        <w:rPr>
+          <w:rFonts w:hint="cs"/>
+          <w:rtl/>
+        </w:rPr>
+        <w:t>רשימה של</w:t>
+      </w:r>
+      <w:r>
+        <w:rPr>
+          <w:rFonts w:hint="cs"/>
+          <w:rtl/>
+        </w:rPr>
+        <w:t xml:space="preserve"> סוגי רכבים </w:t>
+      </w:r>
+      <w:r>
+        <w:rPr>
+          <w:rFonts w:hint="cs"/>
+          <w:rtl/>
+        </w:rPr>
+        <w:t>ש</w:t>
+      </w:r>
+      <w:r>
+        <w:rPr>
+          <w:rFonts w:hint="cs"/>
+          <w:rtl/>
+        </w:rPr>
+        <w:t>ניתן להכניס למוסך</w:t>
+      </w:r>
+      <w:r>
+        <w:rPr>
+          <w:rFonts w:hint="cs"/>
+          <w:rtl/>
+        </w:rPr>
+        <w:t xml:space="preserve"> (</w:t>
+      </w:r>
+      <w:r>
+        <w:rPr>
+          <w:rFonts w:hint="cs"/>
+          <w:rtl/>
+        </w:rPr>
+        <w:t>עם מיד</w:t>
+      </w:r>
+      <w:r>
+        <w:rPr>
+          <w:rFonts w:hint="cs"/>
+          <w:rtl/>
+        </w:rPr>
+        <w:t xml:space="preserve">ע </w:t>
+      </w:r>
+      <w:r>
+        <w:rPr>
+          <w:rFonts w:hint="cs"/>
+          <w:rtl/>
+        </w:rPr>
+        <w:t xml:space="preserve">של נתונים יבשים </w:t>
+      </w:r>
+      <w:r>
+        <w:rPr>
+          <w:rFonts w:hint="cs"/>
+          <w:rtl/>
+        </w:rPr>
+        <w:t>שהמשתמש לא אמור להכניס</w:t>
+      </w:r>
+      <w:r>
+        <w:rPr>
+          <w:rFonts w:hint="cs"/>
+          <w:rtl/>
+        </w:rPr>
+        <w:t xml:space="preserve"> לגביהם</w:t>
+      </w:r>
+      <w:r>
+        <w:rPr>
+          <w:rFonts w:hint="cs"/>
+          <w:rtl/>
+        </w:rPr>
+        <w:t xml:space="preserve"> כמו כמות גלגלים, וגם מידע המשמש לתקינות קלט)</w:t>
+      </w:r>
+      <w:r>
+        <w:rPr>
+          <w:rFonts w:hint="cs"/>
+          <w:rtl/>
+        </w:rPr>
+        <w:t xml:space="preserve">, רשימה של </w:t>
+      </w:r>
+      <w:r>
+        <w:rPr>
+          <w:rFonts w:hint="cs"/>
+          <w:rtl/>
+        </w:rPr>
+        <w:t>כלי הרכב הנוכחיים הנמצאים במוסך.</w:t>
+      </w:r>
+    </w:p>
+    <w:p>
+      <w:pPr>
+        <w:rPr>
+          <w:rtl/>
+        </w:rPr>
+      </w:pPr>
+      <w:r>
+        <w:rPr>
+          <w:rFonts w:hint="cs"/>
+          <w:rtl/>
+        </w:rPr>
+        <w:t>ב</w:t>
+      </w:r>
+      <w:r>
+        <w:rPr>
+          <w:rFonts w:hint="cs"/>
+          <w:rtl/>
+        </w:rPr>
+        <w:t xml:space="preserve">מחלקה זו </w:t>
+      </w:r>
+      <w:r>
+        <w:rPr>
+          <w:rFonts w:hint="cs"/>
+          <w:rtl/>
+        </w:rPr>
+        <w:t>מתודות</w:t>
+      </w:r>
+      <w:r>
+        <w:rPr>
+          <w:rFonts w:hint="cs"/>
+          <w:rtl/>
+        </w:rPr>
+        <w:t xml:space="preserve"> </w:t>
+      </w:r>
+      <w:r>
+        <w:rPr>
+          <w:rFonts w:hint="cs"/>
+          <w:rtl/>
+        </w:rPr>
+        <w:t>שמפעילות את</w:t>
+      </w:r>
+      <w:r>
+        <w:rPr>
+          <w:rFonts w:hint="cs"/>
+          <w:rtl/>
+        </w:rPr>
+        <w:t xml:space="preserve"> כל </w:t>
+      </w:r>
+      <w:r>
+        <w:rPr>
+          <w:rFonts w:hint="cs"/>
+          <w:rtl/>
+        </w:rPr>
+        <w:t>המתרחש במוסך, כלומר כל ה-</w:t>
+      </w:r>
+      <w:r>
+        <w:rPr>
+          <w:rFonts w:hint="cs"/>
+          <w:rtl/>
+        </w:rPr>
+        <w:t xml:space="preserve"> </w:t>
+      </w:r>
+      <w:r>
+        <w:t>execute</w:t>
+      </w:r>
+      <w:r>
+        <w:rPr>
+          <w:rFonts w:hint="cs"/>
+          <w:rtl/>
+        </w:rPr>
+        <w:t xml:space="preserve"> של התפריט מתבצע כאן.</w:t>
+      </w:r>
+    </w:p>
+    <w:p>
+      <w:pPr>
+        <w:rPr>
+          <w:rtl/>
+        </w:rPr>
+      </w:pPr>
+      <w:r>
+        <w:rPr>
+          <w:rFonts w:hint="cs"/>
+          <w:b/>
+          <w:bCs/>
+          <w:u w:val="single"/>
+        </w:rPr>
+        <w:t>V</w:t>
+      </w:r>
+      <w:r>
+        <w:rPr>
+          <w:b/>
+          <w:bCs/>
+          <w:u w:val="single"/>
+        </w:rPr>
+        <w:t>ehicle</w:t>
+      </w:r>
+      <w:r>
+        <w:rPr>
+          <w:rFonts w:hint="cs"/>
+          <w:b/>
+          <w:bCs/>
+          <w:u w:val="single"/>
+          <w:rtl/>
+        </w:rPr>
+        <w:t>:</w:t>
+      </w:r>
+      <w:r>
+        <w:rPr>
+          <w:rFonts w:hint="cs"/>
+          <w:rtl/>
+        </w:rPr>
+        <w:t xml:space="preserve"> מחלקה המכילה מידע על סוג כלי רכב כללי, בתוכה יש גם 2 </w:t>
+      </w:r>
+      <w:r>
+        <w:t>nested class</w:t>
+      </w:r>
+      <w:r>
+        <w:rPr>
+          <w:rFonts w:hint="cs"/>
+          <w:rtl/>
+        </w:rPr>
+        <w:t xml:space="preserve">: </w:t>
+      </w:r>
+      <w:proofErr w:type="spellStart"/>
+      <w:r>
+        <w:rPr>
+          <w:b/>
+          <w:bCs/>
+          <w:u w:val="single"/>
+        </w:rPr>
+        <w:t>VehicleOwnerData</w:t>
+      </w:r>
+      <w:proofErr w:type="spellEnd"/>
+      <w:r>
+        <w:rPr>
+          <w:rFonts w:hint="cs"/>
+          <w:rtl/>
+        </w:rPr>
+        <w:t xml:space="preserve"> שבתוכה את פרטי שם הבעלים והפלאפון שלו של אותו סוג רכב, </w:t>
+      </w:r>
+      <w:r>
+        <w:rPr>
+          <w:b/>
+          <w:bCs/>
+          <w:u w:val="single"/>
+        </w:rPr>
+        <w:t>Wheel</w:t>
+      </w:r>
+      <w:r>
+        <w:rPr>
+          <w:rFonts w:hint="cs"/>
+          <w:rtl/>
+        </w:rPr>
+        <w:t xml:space="preserve"> שבתוכה יש פרטים על הגלגלים של אותו סוג רכב</w:t>
+      </w:r>
+      <w:r>
+        <w:rPr>
+          <w:rFonts w:hint="cs"/>
+          <w:rtl/>
+        </w:rPr>
+        <w:t xml:space="preserve">: </w:t>
+      </w:r>
+      <w:r>
+        <w:rPr>
+          <w:rFonts w:hint="cs"/>
+          <w:rtl/>
+        </w:rPr>
+        <w:t xml:space="preserve">שם היצרן, לחץ אוויר נוכחי, מקסימום לחץ אוויר אפשרי. </w:t>
+      </w:r>
+      <w:r>
+        <w:rPr>
+          <w:rFonts w:hint="cs"/>
+          <w:rtl/>
+        </w:rPr>
+        <w:t xml:space="preserve">במחלקה </w:t>
+      </w:r>
+      <w:r>
+        <w:rPr>
+          <w:rFonts w:hint="cs"/>
+        </w:rPr>
+        <w:t>V</w:t>
+      </w:r>
+      <w:r>
+        <w:t>ehicle</w:t>
+      </w:r>
+      <w:r>
+        <w:rPr>
+          <w:rFonts w:hint="cs"/>
+          <w:rtl/>
+        </w:rPr>
+        <w:t xml:space="preserve"> נשמר מידע על שם מודל הרכב, מספר רישוי, רשימת הגלגלים ופרטים עליהם, פרטי הבעלים, </w:t>
+      </w:r>
+      <w:proofErr w:type="spellStart"/>
+      <w:r>
+        <w:t>Specificiations</w:t>
+      </w:r>
+      <w:proofErr w:type="spellEnd"/>
+      <w:r>
+        <w:rPr>
+          <w:rFonts w:hint="cs"/>
+          <w:rtl/>
+        </w:rPr>
+        <w:t xml:space="preserve"> </w:t>
+      </w:r>
+      <w:r>
+        <w:rPr>
+          <w:rFonts w:hint="cs"/>
+          <w:rtl/>
+        </w:rPr>
+        <w:t xml:space="preserve">כלומר פרטים </w:t>
+      </w:r>
+      <w:r>
+        <w:rPr>
+          <w:rFonts w:hint="cs"/>
+          <w:rtl/>
+        </w:rPr>
+        <w:t>רלוונטי</w:t>
+      </w:r>
+      <w:r>
+        <w:rPr>
+          <w:rFonts w:hint="cs"/>
+          <w:rtl/>
+        </w:rPr>
+        <w:t>י</w:t>
+      </w:r>
+      <w:r>
+        <w:rPr>
+          <w:rFonts w:hint="cs"/>
+          <w:rtl/>
+        </w:rPr>
+        <w:t>ם בהתאם לסוג הרכב</w:t>
+      </w:r>
+      <w:r>
+        <w:rPr>
+          <w:rFonts w:hint="cs"/>
+          <w:rtl/>
+        </w:rPr>
+        <w:t xml:space="preserve"> הספציפי</w:t>
+      </w:r>
+      <w:r>
+        <w:rPr>
+          <w:rFonts w:hint="cs"/>
+          <w:rtl/>
+        </w:rPr>
+        <w:t xml:space="preserve">(הסבר בהמשך), ומצב תיקון נוכחי במוסך. </w:t>
+      </w:r>
+      <w:r>
+        <w:rPr>
+          <w:rFonts w:hint="cs"/>
+          <w:rtl/>
+        </w:rPr>
+        <w:t xml:space="preserve">כאשר משווים בין אובייקטים של </w:t>
+      </w:r>
+      <w:r>
+        <w:t>Vehicle</w:t>
+      </w:r>
+      <w:r>
+        <w:rPr>
+          <w:rFonts w:hint="cs"/>
+          <w:rtl/>
+        </w:rPr>
+        <w:t xml:space="preserve"> ההשוואה מתבצעת באמצעות מספר הרישוי שלהם.</w:t>
+      </w:r>
+      <w:r>
+        <w:rPr>
+          <w:rFonts w:hint="cs"/>
+          <w:rtl/>
+        </w:rPr>
+        <w:t xml:space="preserve"> </w:t>
+      </w:r>
+    </w:p>
+    <w:p>
+      <w:pPr>
+        <w:rPr>
+          <w:rtl/>
+        </w:rPr>
+      </w:pPr>
+      <w:proofErr w:type="spellStart"/>
+      <w:r>
+        <w:rPr>
+          <w:b/>
+          <w:bCs/>
+          <w:u w:val="single"/>
+        </w:rPr>
+        <w:t>GasolineFueledVehicle</w:t>
+      </w:r>
+      <w:proofErr w:type="spellEnd"/>
+      <w:r>
+        <w:rPr>
+          <w:rFonts w:hint="cs"/>
+          <w:b/>
+          <w:bCs/>
+          <w:u w:val="single"/>
+          <w:rtl/>
+        </w:rPr>
+        <w:t>:</w:t>
+      </w:r>
+      <w:r>
+        <w:rPr>
+          <w:rFonts w:hint="cs"/>
+          <w:rtl/>
+        </w:rPr>
+        <w:t xml:space="preserve"> מחלקה היורשת מ</w:t>
+      </w:r>
+      <w:r>
+        <w:rPr>
+          <w:rFonts w:hint="cs"/>
+        </w:rPr>
+        <w:t>V</w:t>
+      </w:r>
+      <w:r>
+        <w:t>ehicle-</w:t>
+      </w:r>
+      <w:r>
+        <w:rPr>
+          <w:rFonts w:hint="cs"/>
+          <w:rtl/>
+        </w:rPr>
+        <w:t xml:space="preserve"> ואותה יוצרים לכל סוג כלי רכב המשתמש בדלק. היא מכילה מידע על איזה סוג דלק יש להשתמש בו בהתאם לאותו סוג רכב. </w:t>
+      </w:r>
+      <w:r>
+        <w:rPr>
+          <w:rFonts w:hint="cs"/>
+          <w:rtl/>
+        </w:rPr>
+        <w:t>כמות דלק נוכחית בליטרים וכמות דלק מקסימלית בליטרים.</w:t>
+      </w:r>
+    </w:p>
+    <w:p>
+      <w:pPr>
+        <w:rPr>
+          <w:rtl/>
+        </w:rPr>
+      </w:pPr>
+      <w:proofErr w:type="spellStart"/>
+      <w:r>
+        <w:rPr>
+          <w:b/>
+          <w:bCs/>
+          <w:u w:val="single"/>
+        </w:rPr>
+        <w:t>ElectricVehicle</w:t>
+      </w:r>
+      <w:proofErr w:type="spellEnd"/>
+      <w:r>
+        <w:rPr>
+          <w:rFonts w:hint="cs"/>
+          <w:b/>
+          <w:bCs/>
+          <w:u w:val="single"/>
+          <w:rtl/>
+        </w:rPr>
+        <w:t>:</w:t>
+      </w:r>
+      <w:r>
+        <w:rPr>
+          <w:rFonts w:hint="cs"/>
+          <w:rtl/>
+        </w:rPr>
+        <w:t xml:space="preserve"> מחלקה היורשת מ</w:t>
+      </w:r>
+      <w:r>
+        <w:rPr>
+          <w:rFonts w:hint="cs"/>
+        </w:rPr>
+        <w:t>V</w:t>
+      </w:r>
+      <w:r>
+        <w:t>ehicle-</w:t>
+      </w:r>
+      <w:r>
+        <w:rPr>
+          <w:rFonts w:hint="cs"/>
+          <w:rtl/>
+        </w:rPr>
+        <w:t xml:space="preserve"> ואותה יוצרים לכל סוג כלי רכב חשמלי המשתמש במצבר. היא מכילה מידע על </w:t>
+      </w:r>
+      <w:r>
+        <w:rPr>
+          <w:rFonts w:hint="cs"/>
+          <w:rtl/>
+        </w:rPr>
+        <w:t>כמה זמן מצבר נותר לה בשעות וזמן מצבר מקסימלי בשעות</w:t>
+      </w:r>
+      <w:r>
+        <w:rPr>
+          <w:rFonts w:hint="cs"/>
+          <w:rtl/>
+        </w:rPr>
+        <w:t>.</w:t>
+      </w:r>
+    </w:p>
+    <w:p>
+      <w:pPr>
+        <w:rPr>
+          <w:rtl/>
+        </w:rPr>
+      </w:pPr>
+      <w:r>
+        <w:rPr>
+          <w:rFonts w:hint="cs"/>
+          <w:b/>
+          <w:bCs/>
+          <w:u w:val="single"/>
+        </w:rPr>
+        <w:t>S</w:t>
+      </w:r>
+      <w:r>
+        <w:rPr>
+          <w:b/>
+          <w:bCs/>
+          <w:u w:val="single"/>
+        </w:rPr>
+        <w:t>pecifications</w:t>
+      </w:r>
+      <w:r>
+        <w:rPr>
+          <w:rFonts w:hint="cs"/>
+          <w:b/>
+          <w:bCs/>
+          <w:u w:val="single"/>
+          <w:rtl/>
+        </w:rPr>
+        <w:t>:</w:t>
+      </w:r>
+      <w:r>
+        <w:rPr>
+          <w:rFonts w:hint="cs"/>
+          <w:rtl/>
+        </w:rPr>
+        <w:t xml:space="preserve"> </w:t>
+      </w:r>
+      <w:r>
+        <w:rPr>
+          <w:rFonts w:hint="cs"/>
+          <w:rtl/>
+        </w:rPr>
+        <w:t xml:space="preserve">מחלקה </w:t>
+      </w:r>
+      <w:r>
+        <w:rPr>
+          <w:rFonts w:hint="cs"/>
+          <w:rtl/>
+        </w:rPr>
+        <w:t xml:space="preserve">אבסטרקטית </w:t>
+      </w:r>
+      <w:r>
+        <w:rPr>
+          <w:rFonts w:hint="cs"/>
+          <w:rtl/>
+        </w:rPr>
+        <w:t>השומרת את שם סוג הרכב שנשמר.</w:t>
+      </w:r>
+      <w:r>
+        <w:rPr>
+          <w:rFonts w:hint="cs"/>
+          <w:rtl/>
+        </w:rPr>
+        <w:t xml:space="preserve"> בעלת מתודה אבסטרקטית </w:t>
+      </w:r>
+      <w:proofErr w:type="spellStart"/>
+      <w:r>
+        <w:t>InitSpecifications</w:t>
+      </w:r>
+      <w:proofErr w:type="spellEnd"/>
+      <w:r>
+        <w:rPr>
+          <w:rFonts w:hint="cs"/>
+          <w:rtl/>
+        </w:rPr>
+        <w:t xml:space="preserve"> </w:t>
+      </w:r>
+      <w:r>
+        <w:rPr>
+          <w:rFonts w:hint="cs"/>
+          <w:rtl/>
+        </w:rPr>
+        <w:t>הנו</w:t>
+      </w:r>
+      <w:r>
+        <w:rPr>
+          <w:rFonts w:hint="cs"/>
+          <w:rtl/>
+        </w:rPr>
+        <w:t>עדה</w:t>
+      </w:r>
+      <w:r>
+        <w:rPr>
+          <w:rFonts w:hint="cs"/>
+          <w:rtl/>
+        </w:rPr>
+        <w:t xml:space="preserve"> לוודא שכל מי שיורש ממנה יממש את התכונות הפרטיות שלו בהתאם ורק באופן זה יווצרו אובייקטים בצורה תקינה לפי הקלט המשתמש.</w:t>
+      </w:r>
+    </w:p>
+    <w:p>
+      <w:pPr>
+        <w:rPr>
+          <w:rtl/>
+        </w:rPr>
+      </w:pPr>
+      <w:proofErr w:type="spellStart"/>
+      <w:r>
+        <w:rPr>
+          <w:b/>
+          <w:bCs/>
+          <w:u w:val="single"/>
+        </w:rPr>
+        <w:t>BikeSpecficiations</w:t>
+      </w:r>
+      <w:proofErr w:type="spellEnd"/>
+      <w:r>
+        <w:rPr>
+          <w:b/>
+          <w:bCs/>
+          <w:u w:val="single"/>
+        </w:rPr>
+        <w:t xml:space="preserve"> / </w:t>
+      </w:r>
+      <w:proofErr w:type="spellStart"/>
+      <w:r>
+        <w:rPr>
+          <w:b/>
+          <w:bCs/>
+          <w:u w:val="single"/>
+        </w:rPr>
+        <w:t>CarSpecifications</w:t>
+      </w:r>
+      <w:proofErr w:type="spellEnd"/>
+      <w:r>
+        <w:rPr>
+          <w:b/>
+          <w:bCs/>
+          <w:u w:val="single"/>
+        </w:rPr>
+        <w:t xml:space="preserve"> / </w:t>
+      </w:r>
+      <w:proofErr w:type="spellStart"/>
+      <w:r>
+        <w:rPr>
+          <w:b/>
+          <w:bCs/>
+          <w:u w:val="single"/>
+        </w:rPr>
+        <w:t>TruckSpecifications</w:t>
+      </w:r>
+      <w:proofErr w:type="spellEnd"/>
+      <w:r>
+        <w:rPr>
+          <w:rFonts w:hint="cs"/>
+          <w:b/>
+          <w:bCs/>
+          <w:u w:val="single"/>
+          <w:rtl/>
+        </w:rPr>
+        <w:t>:</w:t>
+      </w:r>
+      <w:r>
+        <w:rPr>
+          <w:rFonts w:hint="cs"/>
+          <w:rtl/>
+        </w:rPr>
+        <w:t xml:space="preserve"> </w:t>
+      </w:r>
+      <w:r>
+        <w:rPr>
+          <w:rFonts w:hint="cs"/>
+          <w:rtl/>
+        </w:rPr>
+        <w:t>מחלקה זו יורשת מ-</w:t>
+      </w:r>
+      <w:r>
+        <w:rPr>
+          <w:rFonts w:hint="cs"/>
+        </w:rPr>
+        <w:t>S</w:t>
+      </w:r>
+      <w:r>
+        <w:t>pecifications</w:t>
+      </w:r>
+      <w:r>
+        <w:rPr>
+          <w:rFonts w:hint="cs"/>
+          <w:rtl/>
+        </w:rPr>
+        <w:t xml:space="preserve"> ושומרת שם את שם סוג הרכב שנשמר. </w:t>
+      </w:r>
+      <w:r>
+        <w:rPr>
+          <w:rFonts w:hint="cs"/>
+          <w:rtl/>
+        </w:rPr>
+        <w:t xml:space="preserve">במחלקות אלו יש </w:t>
+      </w:r>
+      <w:r>
+        <w:rPr>
+          <w:rFonts w:hint="cs"/>
+          <w:rtl/>
+        </w:rPr>
+        <w:t>פרטים הרלוונטים אך ורק לאותו סוג כלי רכב ספציפי, כלומר</w:t>
+      </w:r>
+      <w:r>
+        <w:rPr>
+          <w:rFonts w:hint="cs"/>
+          <w:rtl/>
+        </w:rPr>
+        <w:t xml:space="preserve"> תכונות שאין אותם לסוג רכב כללי(</w:t>
+      </w:r>
+      <w:r>
+        <w:rPr>
+          <w:rFonts w:hint="cs"/>
+        </w:rPr>
+        <w:t>V</w:t>
+      </w:r>
+      <w:r>
+        <w:t>ehicle</w:t>
+      </w:r>
+      <w:r>
+        <w:rPr>
+          <w:rFonts w:hint="cs"/>
+          <w:rtl/>
+        </w:rPr>
+        <w:t>)</w:t>
+      </w:r>
+      <w:r>
+        <w:rPr>
+          <w:rFonts w:hint="cs"/>
+          <w:rtl/>
+        </w:rPr>
+        <w:t xml:space="preserve">. </w:t>
+      </w:r>
+      <w:r>
+        <w:rPr>
+          <w:rFonts w:hint="cs"/>
+          <w:rtl/>
+        </w:rPr>
+        <w:t xml:space="preserve">לדוגמה רק על </w:t>
+      </w:r>
+      <w:r>
+        <w:t>Car</w:t>
+      </w:r>
+      <w:r>
+        <w:rPr>
+          <w:rFonts w:hint="cs"/>
+          <w:rtl/>
+        </w:rPr>
+        <w:t xml:space="preserve"> יש</w:t>
+      </w:r>
+      <w:r>
+        <w:rPr>
+          <w:rFonts w:hint="cs"/>
+          <w:rtl/>
+        </w:rPr>
+        <w:t xml:space="preserve"> מידע על</w:t>
+      </w:r>
+      <w:r>
+        <w:rPr>
+          <w:rFonts w:hint="cs"/>
+          <w:rtl/>
+        </w:rPr>
+        <w:t xml:space="preserve"> כמות הדלתות שלו ואיזה סוג צבע הוא</w:t>
+      </w:r>
+      <w:r>
+        <w:rPr>
+          <w:rFonts w:hint="cs"/>
+          <w:rtl/>
+        </w:rPr>
+        <w:t>.</w:t>
+      </w:r>
+    </w:p>
+    <w:p>
+      <w:pPr>
+        <w:rPr>
+          <w:rtl/>
+        </w:rPr>
+      </w:pPr>
+      <w:proofErr w:type="spellStart"/>
+      <w:r>
+        <w:rPr>
+          <w:b/>
+          <w:bCs/>
+          <w:u w:val="single"/>
+        </w:rPr>
+        <w:t>ValueOutOfRangeException</w:t>
+      </w:r>
+      <w:proofErr w:type="spellEnd"/>
+      <w:r>
+        <w:rPr>
+          <w:rFonts w:hint="cs"/>
+          <w:b/>
+          <w:bCs/>
+          <w:u w:val="single"/>
+          <w:rtl/>
+        </w:rPr>
+        <w:t>:</w:t>
+      </w:r>
+      <w:r>
+        <w:rPr>
+          <w:rFonts w:hint="cs"/>
+          <w:rtl/>
+        </w:rPr>
+        <w:t xml:space="preserve"> מחלקה היורשת מ</w:t>
+      </w:r>
+      <w:r>
+        <w:t>Exception-</w:t>
+      </w:r>
+      <w:r>
+        <w:rPr>
+          <w:rFonts w:hint="cs"/>
+          <w:rtl/>
+        </w:rPr>
+        <w:t xml:space="preserve"> השומרת מינימום ומקסימום ומשתמשים בה לזריקת </w:t>
+      </w:r>
+      <w:r>
+        <w:t>Exception</w:t>
+      </w:r>
+      <w:r>
+        <w:rPr>
+          <w:rFonts w:hint="cs"/>
+          <w:rtl/>
+        </w:rPr>
+        <w:t xml:space="preserve"> כאשר ניתן ערך שאינו בטווח הרצוי.</w:t>
+      </w:r>
+    </w:p>
+    <w:p>
+      <w:pPr>
+        <w:rPr>
+          <w:rtl/>
+        </w:rPr>
+      </w:pPr>
+      <w:proofErr w:type="spellStart"/>
+      <w:r>
+        <w:rPr>
+          <w:b/>
+          <w:bCs/>
+          <w:u w:val="single"/>
+        </w:rPr>
+        <w:t>NoSuchVehicleException</w:t>
+      </w:r>
+      <w:proofErr w:type="spellEnd"/>
+      <w:r>
+        <w:rPr>
+          <w:rFonts w:hint="cs"/>
+          <w:b/>
+          <w:bCs/>
+          <w:u w:val="single"/>
+          <w:rtl/>
+        </w:rPr>
+        <w:t>:</w:t>
+      </w:r>
+      <w:r>
+        <w:rPr>
+          <w:rFonts w:hint="cs"/>
+          <w:rtl/>
+        </w:rPr>
+        <w:t xml:space="preserve"> מחלקה היורשת מ-</w:t>
+      </w:r>
+      <w:r>
+        <w:t>Exception</w:t>
+      </w:r>
+      <w:r>
+        <w:rPr>
+          <w:rFonts w:hint="cs"/>
+          <w:rtl/>
+        </w:rPr>
+        <w:t xml:space="preserve">, משתמשים בה לזריקת </w:t>
+      </w:r>
+      <w:r>
+        <w:t>Exception</w:t>
+      </w:r>
+      <w:r>
+        <w:rPr>
+          <w:rFonts w:hint="cs"/>
+          <w:rtl/>
+        </w:rPr>
+        <w:t xml:space="preserve"> כאשר מחפשים כלי רכב כלשהו לפי מספר רישוי והוא לא נמצא במוסך.</w:t>
+      </w:r>
+    </w:p>
+    <w:p>
+      <w:pPr>
+        <w:rPr>
+          <w:rtl/>
+        </w:rPr>
+      </w:pPr>
+      <w:proofErr w:type="spellStart"/>
+      <w:r>
+        <w:rPr>
+          <w:b/>
+          <w:bCs/>
+          <w:u w:val="single"/>
+        </w:rPr>
+        <w:t>VehicleFactory</w:t>
+      </w:r>
+      <w:proofErr w:type="spellEnd"/>
+      <w:r>
+        <w:rPr>
+          <w:rFonts w:hint="cs"/>
+          <w:b/>
+          <w:bCs/>
+          <w:u w:val="single"/>
+          <w:rtl/>
+        </w:rPr>
+        <w:t>:</w:t>
+      </w:r>
+      <w:r>
+        <w:rPr>
+          <w:rFonts w:hint="cs"/>
+          <w:rtl/>
+        </w:rPr>
+        <w:t xml:space="preserve"> </w:t>
+      </w:r>
+      <w:r>
+        <w:rPr>
+          <w:rFonts w:cs="Arial"/>
+          <w:rtl/>
+        </w:rPr>
+        <w:t>מחלקה המייצרת אובייקטים חדשים של מחלקות כלי הרכבים הסוגים בצורה דינמית</w:t>
+      </w:r>
+      <w:r>
+        <w:rPr>
           <w:rFonts w:cs="Arial" w:hint="cs"/>
           <w:rtl/>
         </w:rPr>
-      </w:pPr>
-      <w:r>
-        <w:rPr>
-          <w:rFonts w:hint="cs"/>
-          <w:b/>
-          <w:bCs/>
-          <w:u w:val="single"/>
-          <w:rtl/>
-        </w:rPr>
-        <w:t>שמות המגישים:</w:t>
-      </w:r>
-      <w:r>
-        <w:rPr>
-          <w:rFonts w:hint="cs"/>
-          <w:rtl/>
-        </w:rPr>
-        <w:t xml:space="preserve"> איתי שיף </w:t>
+        <w:t xml:space="preserve"> עם </w:t>
+      </w:r>
+      <w:r>
+        <w:rPr>
+          <w:rFonts w:cs="Arial" w:hint="cs"/>
+        </w:rPr>
+        <w:t>R</w:t>
       </w:r>
       <w:r>
         <w:rPr>
           <w:rFonts w:cs="Arial"/>
-          <w:rtl/>
-        </w:rPr>
-        <w:t>209280247</w:t>
-      </w:r>
-      <w:r>
-        <w:rPr>
-          <w:rFonts w:hint="cs"/>
-          <w:rtl/>
-        </w:rPr>
-        <w:t xml:space="preserve"> , </w:t>
-      </w:r>
-      <w:r>
-        <w:rPr>
-          <w:rFonts w:hint="cs"/>
-          <w:rtl/>
-        </w:rPr>
-        <w:t>אלעד</w:t>
-      </w:r>
-      <w:r>
-        <w:rPr>
-          <w:rFonts w:hint="cs"/>
-          <w:rtl/>
-        </w:rPr>
-        <w:t xml:space="preserve"> משה </w:t>
-      </w:r>
+        </w:rPr>
+        <w:t>eflection</w:t>
+      </w:r>
+      <w:r>
+        <w:rPr>
+          <w:rFonts w:cs="Arial" w:hint="cs"/>
+          <w:rtl/>
+        </w:rPr>
+        <w:t xml:space="preserve">. בתוכה יש </w:t>
+      </w:r>
+      <w:r>
+        <w:rPr>
+          <w:rFonts w:cs="Arial" w:hint="cs"/>
+          <w:rtl/>
+        </w:rPr>
+        <w:t xml:space="preserve">מחלקה בשם </w:t>
+      </w:r>
+      <w:proofErr w:type="spellStart"/>
       <w:r>
         <w:rPr>
           <w:rFonts w:cs="Arial"/>
-          <w:rtl/>
-        </w:rPr>
-        <w:t>316224732</w:t>
-      </w:r>
+          <w:b/>
+          <w:bCs/>
+          <w:u w:val="single"/>
+        </w:rPr>
+        <w:t>VehicleTypes</w:t>
+      </w:r>
+      <w:proofErr w:type="spellEnd"/>
+      <w:r>
+        <w:rPr>
+          <w:rFonts w:cs="Arial" w:hint="cs"/>
+          <w:rtl/>
+        </w:rPr>
+        <w:t xml:space="preserve"> שהיא </w:t>
+      </w:r>
+      <w:r>
+        <w:rPr>
+          <w:rFonts w:hint="cs"/>
+          <w:rtl/>
+        </w:rPr>
+        <w:t>מנהלת את כל סוגי הרכבים האפשריים שיכולים להיות במוסך עם פרטים יבשים שהמשתמש לא אמור להכניס וגם פרטים המשמשים לתקינות קלט.</w:t>
+      </w:r>
+    </w:p>
+    <w:p>
+      <w:pPr>
+        <w:rPr>
+          <w:rtl/>
+        </w:rPr>
+      </w:pPr>
+      <w:proofErr w:type="spellStart"/>
+      <w:r>
+        <w:rPr>
+          <w:b/>
+          <w:bCs/>
+          <w:u w:val="single"/>
+        </w:rPr>
+        <w:t>VehicleUtils</w:t>
+      </w:r>
+      <w:proofErr w:type="spellEnd"/>
+      <w:r>
+        <w:rPr>
+          <w:rFonts w:hint="cs"/>
+          <w:b/>
+          <w:bCs/>
+          <w:u w:val="single"/>
+          <w:rtl/>
+        </w:rPr>
+        <w:t>:</w:t>
+      </w:r>
+      <w:r>
+        <w:rPr>
+          <w:rFonts w:hint="cs"/>
+          <w:rtl/>
+        </w:rPr>
+        <w:t xml:space="preserve"> </w:t>
+      </w:r>
+      <w:r>
+        <w:rPr>
+          <w:rFonts w:hint="cs"/>
+          <w:rtl/>
+        </w:rPr>
+        <w:t>מחלקת עזר לכלי רכב</w:t>
+      </w:r>
+      <w:r>
+        <w:rPr>
+          <w:rFonts w:hint="cs"/>
+          <w:rtl/>
+        </w:rPr>
+        <w:t>.</w:t>
+      </w:r>
+      <w:r>
+        <w:rPr>
+          <w:rFonts w:hint="cs"/>
+          <w:rtl/>
+        </w:rPr>
+        <w:t xml:space="preserve"> שם מתבצע הקריאה באמצעות </w:t>
+      </w:r>
+      <w:r>
+        <w:rPr>
+          <w:rFonts w:hint="cs"/>
+        </w:rPr>
+        <w:t>R</w:t>
+      </w:r>
+      <w:r>
+        <w:t>eflection</w:t>
+      </w:r>
+      <w:r>
+        <w:rPr>
+          <w:rFonts w:hint="cs"/>
+          <w:rtl/>
+        </w:rPr>
+        <w:t xml:space="preserve"> של סוגי כלי הרכב האפשריים </w:t>
+      </w:r>
+      <w:r>
+        <w:rPr>
+          <w:rFonts w:hint="cs"/>
+          <w:rtl/>
+        </w:rPr>
+        <w:t xml:space="preserve">שיכולים להיות במוסך </w:t>
+      </w:r>
+      <w:r>
+        <w:rPr>
+          <w:rFonts w:hint="cs"/>
+          <w:rtl/>
+        </w:rPr>
+        <w:t>ובדיקת תקינויות קלט של פרמטרים השונים הקשורים לכלי רכב.</w:t>
+      </w:r>
+    </w:p>
+    <w:p>
+      <w:pPr>
+        <w:rPr>
+          <w:rtl/>
+        </w:rPr>
+      </w:pPr>
+    </w:p>
+    <w:p>
+      <w:pPr>
+        <w:rPr>
+          <w:rtl/>
+        </w:rPr>
+      </w:pPr>
+    </w:p>
+    <w:p>
+      <w:pPr>
+        <w:rPr>
+          <w:rtl/>
+        </w:rPr>
+      </w:pPr>
+    </w:p>
+    <w:p>
+      <w:pPr>
+        <w:bidi w:val="0"/>
+      </w:pPr>
+    </w:p>
+    <w:p>
+      <w:pPr>
+        <w:bidi w:val="0"/>
+      </w:pPr>
+      <w:r>
+        <w:t xml:space="preserve">Namespace </w:t>
+      </w:r>
+      <w:r>
+        <w:t>UI</w:t>
+      </w:r>
+      <w:r>
+        <w:t>:</w:t>
+      </w:r>
+    </w:p>
+    <w:p>
+      <w:proofErr w:type="spellStart"/>
+      <w:r>
+        <w:rPr>
+          <w:b/>
+          <w:bCs/>
+          <w:u w:val="single"/>
+        </w:rPr>
+        <w:t>GarageMenuExecutorUI</w:t>
+      </w:r>
+      <w:proofErr w:type="spellEnd"/>
+      <w:r>
+        <w:rPr>
+          <w:rFonts w:hint="cs"/>
+          <w:b/>
+          <w:bCs/>
+          <w:u w:val="single"/>
+          <w:rtl/>
+        </w:rPr>
+        <w:t>:</w:t>
+      </w:r>
+      <w:r>
+        <w:rPr>
+          <w:rFonts w:hint="cs"/>
+          <w:rtl/>
+        </w:rPr>
+        <w:t xml:space="preserve"> המחלקה המבצעת את כל המתרחש במוסך מבחינת ה-</w:t>
+      </w:r>
+      <w:r>
+        <w:rPr>
+          <w:rFonts w:hint="cs"/>
+        </w:rPr>
+        <w:t>U</w:t>
+      </w:r>
+      <w:r>
+        <w:t>I</w:t>
+      </w:r>
+      <w:r>
+        <w:rPr>
+          <w:rFonts w:hint="cs"/>
+          <w:rtl/>
+        </w:rPr>
+        <w:t>.</w:t>
+      </w:r>
+    </w:p>
+    <w:p>
+      <w:pPr>
+        <w:rPr>
+          <w:rtl/>
+        </w:rPr>
+      </w:pPr>
+      <w:proofErr w:type="spellStart"/>
+      <w:r>
+        <w:rPr>
+          <w:b/>
+          <w:bCs/>
+          <w:u w:val="single"/>
+        </w:rPr>
+        <w:t>GarageMenuForm</w:t>
+      </w:r>
+      <w:proofErr w:type="spellEnd"/>
+      <w:r>
+        <w:rPr>
+          <w:rFonts w:hint="cs"/>
+          <w:b/>
+          <w:bCs/>
+          <w:u w:val="single"/>
+          <w:rtl/>
+        </w:rPr>
+        <w:t>:</w:t>
+      </w:r>
+      <w:r>
+        <w:rPr>
+          <w:rFonts w:hint="cs"/>
+          <w:rtl/>
+        </w:rPr>
+        <w:t xml:space="preserve"> מחלקה המציגה את תפריט המוסך ומחזירה קלט תקין של המשתמש לאחר בחירה מוצלחת שלו. בתוכה יש </w:t>
+      </w:r>
+      <w:proofErr w:type="spellStart"/>
+      <w:r>
+        <w:t>enum</w:t>
+      </w:r>
+      <w:proofErr w:type="spellEnd"/>
+      <w:r>
+        <w:t xml:space="preserve"> </w:t>
+      </w:r>
+      <w:proofErr w:type="spellStart"/>
+      <w:r>
+        <w:t>eGarageMenuOption</w:t>
+      </w:r>
+      <w:proofErr w:type="spellEnd"/>
+      <w:r>
+        <w:rPr>
+          <w:rFonts w:hint="cs"/>
+          <w:rtl/>
+        </w:rPr>
+        <w:t xml:space="preserve"> שהוא מרכז את כל סוגי האופציות השונות שניתן לבחור בתפריט המוסך, </w:t>
+      </w:r>
+      <w:r>
+        <w:rPr>
+          <w:rFonts w:hint="cs"/>
+          <w:rtl/>
+        </w:rPr>
+        <w:t>מטרת</w:t>
+      </w:r>
+      <w:r>
+        <w:rPr>
+          <w:rFonts w:hint="cs"/>
+          <w:rtl/>
+        </w:rPr>
+        <w:t xml:space="preserve"> מחלקה זו להחזיר</w:t>
+      </w:r>
+      <w:r>
+        <w:rPr>
+          <w:rFonts w:hint="cs"/>
+          <w:rtl/>
+        </w:rPr>
+        <w:t xml:space="preserve"> </w:t>
+      </w:r>
+      <w:proofErr w:type="spellStart"/>
+      <w:r>
+        <w:t>eGarageMenuOption</w:t>
+      </w:r>
+      <w:proofErr w:type="spellEnd"/>
+      <w:r>
+        <w:rPr>
+          <w:rFonts w:hint="cs"/>
+          <w:rtl/>
+        </w:rPr>
+        <w:t xml:space="preserve"> לאחר קליטת קלט תקין מהמשתמש בבחירת אופציה התפריט.</w:t>
+      </w:r>
+    </w:p>
+    <w:p>
+      <w:pPr>
+        <w:rPr>
+          <w:rtl/>
+        </w:rPr>
+      </w:pPr>
+      <w:proofErr w:type="spellStart"/>
+      <w:r>
+        <w:rPr>
+          <w:b/>
+          <w:bCs/>
+          <w:u w:val="single"/>
+        </w:rPr>
+        <w:t>LicensePlateForm</w:t>
+      </w:r>
+      <w:proofErr w:type="spellEnd"/>
+      <w:r>
+        <w:rPr>
+          <w:rFonts w:hint="cs"/>
+          <w:b/>
+          <w:bCs/>
+          <w:u w:val="single"/>
+          <w:rtl/>
+        </w:rPr>
+        <w:t>:</w:t>
+      </w:r>
+      <w:r>
+        <w:rPr>
+          <w:rFonts w:hint="cs"/>
+          <w:rtl/>
+        </w:rPr>
+        <w:t xml:space="preserve"> מחלקה המציגה למשתמש להכניס מספר רישוי</w:t>
+      </w:r>
+      <w:r>
+        <w:rPr>
+          <w:rFonts w:hint="cs"/>
+          <w:rtl/>
+        </w:rPr>
+        <w:t xml:space="preserve">. </w:t>
+      </w:r>
+      <w:r>
+        <w:rPr>
+          <w:rFonts w:hint="cs"/>
+          <w:rtl/>
+        </w:rPr>
+        <w:t>מטרת</w:t>
+      </w:r>
+      <w:r>
+        <w:rPr>
+          <w:rFonts w:hint="cs"/>
+          <w:rtl/>
+        </w:rPr>
+        <w:t xml:space="preserve"> מחלקה זו להחזיר </w:t>
+      </w:r>
+      <w:r>
+        <w:rPr>
+          <w:rFonts w:hint="cs"/>
+          <w:rtl/>
+        </w:rPr>
+        <w:t>מספר רישוי לאחר שהמשתמש הכניס קלט תקין.</w:t>
+      </w:r>
+    </w:p>
+    <w:p>
+      <w:pPr>
+        <w:rPr>
+          <w:rtl/>
+        </w:rPr>
+      </w:pPr>
+      <w:proofErr w:type="spellStart"/>
+      <w:r>
+        <w:rPr>
+          <w:b/>
+          <w:bCs/>
+          <w:u w:val="single"/>
+        </w:rPr>
+        <w:t>OwnerDataForm</w:t>
+      </w:r>
+      <w:proofErr w:type="spellEnd"/>
+      <w:r>
+        <w:rPr>
+          <w:rFonts w:hint="cs"/>
+          <w:b/>
+          <w:bCs/>
+          <w:u w:val="single"/>
+          <w:rtl/>
+        </w:rPr>
+        <w:t>:</w:t>
+      </w:r>
+      <w:r>
+        <w:rPr>
+          <w:rFonts w:hint="cs"/>
+          <w:rtl/>
+        </w:rPr>
+        <w:t xml:space="preserve"> מחלקה המציגה למשתמש להכניס את פרטי הבעלים של אותו סוג רכב</w:t>
+      </w:r>
+      <w:r>
+        <w:rPr>
+          <w:rFonts w:hint="cs"/>
+          <w:rtl/>
+        </w:rPr>
+        <w:t xml:space="preserve">. </w:t>
+      </w:r>
+      <w:r>
+        <w:rPr>
+          <w:rFonts w:hint="cs"/>
+          <w:rtl/>
+        </w:rPr>
+        <w:t>מטרת</w:t>
+      </w:r>
+      <w:r>
+        <w:rPr>
+          <w:rFonts w:hint="cs"/>
+          <w:rtl/>
+        </w:rPr>
+        <w:t xml:space="preserve"> מחלקה זו להחזיר</w:t>
+      </w:r>
+      <w:r>
+        <w:rPr>
+          <w:rFonts w:hint="cs"/>
+          <w:rtl/>
+        </w:rPr>
+        <w:t xml:space="preserve"> </w:t>
+      </w:r>
+      <w:proofErr w:type="spellStart"/>
+      <w:r>
+        <w:t>OwnerData</w:t>
+      </w:r>
+      <w:proofErr w:type="spellEnd"/>
+      <w:r>
+        <w:rPr>
+          <w:rFonts w:hint="cs"/>
+          <w:rtl/>
+        </w:rPr>
+        <w:t xml:space="preserve"> לאחר שהמשתמש הכניס קלט תקין.</w:t>
+      </w:r>
+    </w:p>
+    <w:p>
+      <w:pPr>
+        <w:rPr>
+          <w:rtl/>
+        </w:rPr>
+      </w:pPr>
+      <w:proofErr w:type="spellStart"/>
+      <w:r>
+        <w:rPr>
+          <w:b/>
+          <w:bCs/>
+          <w:u w:val="single"/>
+        </w:rPr>
+        <w:t>RemainingEnergyOrFuelForm</w:t>
+      </w:r>
+      <w:proofErr w:type="spellEnd"/>
+      <w:r>
+        <w:rPr>
+          <w:rFonts w:hint="cs"/>
+          <w:b/>
+          <w:bCs/>
+          <w:u w:val="single"/>
+          <w:rtl/>
+        </w:rPr>
+        <w:t>:</w:t>
+      </w:r>
+      <w:r>
+        <w:rPr>
+          <w:rFonts w:hint="cs"/>
+          <w:rtl/>
+        </w:rPr>
+        <w:t xml:space="preserve"> מחלקה המציגה למשתמש אופציה לבחור כמה דלק או זמן מצבר נותר לו בהתאם לסוג כלי הרכב הספציפי שהוא בחר. </w:t>
+      </w:r>
+      <w:r>
+        <w:rPr>
+          <w:rFonts w:hint="cs"/>
+          <w:rtl/>
+        </w:rPr>
+        <w:t>מטרת</w:t>
+      </w:r>
+      <w:r>
+        <w:rPr>
+          <w:rFonts w:hint="cs"/>
+          <w:rtl/>
+        </w:rPr>
+        <w:t xml:space="preserve"> מחלקה זו להחזיר </w:t>
+      </w:r>
+      <w:r>
+        <w:t>float</w:t>
+      </w:r>
+      <w:r>
+        <w:rPr>
+          <w:rFonts w:hint="cs"/>
+          <w:rtl/>
+        </w:rPr>
+        <w:t xml:space="preserve"> מספר תקין בטווח עד המקסימום בהתאם לסוג כלי הרכב שנבחר.</w:t>
+      </w:r>
+    </w:p>
+    <w:p>
+      <w:pPr>
+        <w:rPr>
+          <w:rtl/>
+        </w:rPr>
+      </w:pPr>
+      <w:proofErr w:type="spellStart"/>
+      <w:r>
+        <w:rPr>
+          <w:b/>
+          <w:bCs/>
+          <w:u w:val="single"/>
+        </w:rPr>
+        <w:t>SpecificationForm</w:t>
+      </w:r>
+      <w:proofErr w:type="spellEnd"/>
+      <w:r>
+        <w:rPr>
+          <w:rFonts w:hint="cs"/>
+          <w:b/>
+          <w:bCs/>
+          <w:u w:val="single"/>
+          <w:rtl/>
+        </w:rPr>
+        <w:t>:</w:t>
+      </w:r>
+      <w:r>
+        <w:rPr>
+          <w:rFonts w:hint="cs"/>
+          <w:rtl/>
+        </w:rPr>
+        <w:t xml:space="preserve"> </w:t>
+      </w:r>
+      <w:r>
+        <w:rPr>
+          <w:rFonts w:hint="cs"/>
+          <w:rtl/>
+        </w:rPr>
+        <w:t>מחלקה ש</w:t>
+      </w:r>
+      <w:r>
+        <w:rPr>
+          <w:rFonts w:hint="cs"/>
+          <w:rtl/>
+        </w:rPr>
+        <w:t>מטרת</w:t>
+      </w:r>
+      <w:r>
+        <w:rPr>
+          <w:rFonts w:hint="cs"/>
+          <w:rtl/>
+        </w:rPr>
+        <w:t xml:space="preserve">ה הוא להחזיר את </w:t>
+      </w:r>
+      <w:r>
+        <w:rPr>
+          <w:rFonts w:hint="cs"/>
+        </w:rPr>
+        <w:t>S</w:t>
+      </w:r>
+      <w:r>
+        <w:t>pecifications</w:t>
+      </w:r>
+      <w:r>
+        <w:rPr>
+          <w:rFonts w:hint="cs"/>
+          <w:rtl/>
+        </w:rPr>
+        <w:t xml:space="preserve"> עם פולימופוריזם בהתאם לסוג כלי הרכב שהמשתמש בחר, לאחר שהמשתמש הזין קלט תקין.</w:t>
+      </w:r>
+    </w:p>
+    <w:p>
+      <w:pPr>
+        <w:rPr>
+          <w:rtl/>
+        </w:rPr>
+      </w:pPr>
+      <w:proofErr w:type="spellStart"/>
+      <w:r>
+        <w:rPr>
+          <w:b/>
+          <w:bCs/>
+          <w:u w:val="single"/>
+        </w:rPr>
+        <w:t>VehicleTypeForm</w:t>
+      </w:r>
+      <w:proofErr w:type="spellEnd"/>
+      <w:r>
+        <w:rPr>
+          <w:rFonts w:hint="cs"/>
+          <w:b/>
+          <w:bCs/>
+          <w:u w:val="single"/>
+          <w:rtl/>
+        </w:rPr>
+        <w:t>:</w:t>
+      </w:r>
+      <w:r>
+        <w:rPr>
+          <w:rFonts w:hint="cs"/>
+          <w:rtl/>
+        </w:rPr>
+        <w:t xml:space="preserve"> מחלקה </w:t>
+      </w:r>
+      <w:r>
+        <w:rPr>
+          <w:rFonts w:hint="cs"/>
+          <w:rtl/>
+        </w:rPr>
+        <w:t xml:space="preserve">המציגה למשתמש את אופציות סוגי כלי הרכב השונים שניתן </w:t>
+      </w:r>
+      <w:proofErr w:type="gramStart"/>
+      <w:r>
+        <w:rPr>
+          <w:rFonts w:hint="cs"/>
+          <w:rtl/>
+        </w:rPr>
+        <w:t>לבחור(</w:t>
+      </w:r>
+      <w:proofErr w:type="gramEnd"/>
+      <w:r>
+        <w:rPr>
+          <w:rFonts w:hint="cs"/>
+          <w:rtl/>
+        </w:rPr>
+        <w:t xml:space="preserve">כאשר ברצונו להכניס כלי רכב חדש למוסך). </w:t>
+      </w:r>
+      <w:r>
+        <w:rPr>
+          <w:rFonts w:hint="cs"/>
+          <w:rtl/>
+        </w:rPr>
+        <w:t>מטרת</w:t>
+      </w:r>
+      <w:r>
+        <w:rPr>
+          <w:rFonts w:hint="cs"/>
+          <w:rtl/>
+        </w:rPr>
+        <w:t xml:space="preserve"> מחלקה זו להחזיר את סוג כלי הרכב שהמשתמש בחר לאחר קליטת קלט תקין.</w:t>
+      </w:r>
+    </w:p>
+    <w:p>
+      <w:pPr>
+        <w:rPr>
+          <w:rtl/>
+        </w:rPr>
+      </w:pPr>
+      <w:proofErr w:type="spellStart"/>
+      <w:r>
+        <w:rPr>
+          <w:b/>
+          <w:bCs/>
+          <w:u w:val="single"/>
+        </w:rPr>
+        <w:t>WheelsForm</w:t>
+      </w:r>
+      <w:proofErr w:type="spellEnd"/>
+      <w:r>
+        <w:rPr>
+          <w:rFonts w:hint="cs"/>
+          <w:b/>
+          <w:bCs/>
+          <w:u w:val="single"/>
+          <w:rtl/>
+        </w:rPr>
+        <w:t>:</w:t>
+      </w:r>
+      <w:r>
+        <w:rPr>
+          <w:rFonts w:hint="cs"/>
+          <w:rtl/>
+        </w:rPr>
+        <w:t xml:space="preserve"> מחלקה המציגה למשתמש להכניס מידע על פרטי הגלגלים של כלי הרכב שלו. </w:t>
+      </w:r>
+      <w:r>
+        <w:rPr>
+          <w:rFonts w:hint="cs"/>
+          <w:rtl/>
+        </w:rPr>
+        <w:t>מטרת</w:t>
+      </w:r>
+      <w:r>
+        <w:rPr>
+          <w:rFonts w:hint="cs"/>
+          <w:rtl/>
+        </w:rPr>
+        <w:t xml:space="preserve"> מחלקה זו הוא להחזיר רשימה של גלגלים עם פרטים מלאים עליהם לאחר שהמשתמש הזין קלט תקין.</w:t>
+      </w:r>
+    </w:p>
+    <w:p>
+      <w:pPr>
+        <w:rPr>
+          <w:rtl/>
+        </w:rPr>
+      </w:pPr>
+      <w:proofErr w:type="spellStart"/>
+      <w:r>
+        <w:rPr>
+          <w:b/>
+          <w:bCs/>
+          <w:u w:val="single"/>
+        </w:rPr>
+        <w:t>YesNoForm</w:t>
+      </w:r>
+      <w:proofErr w:type="spellEnd"/>
+      <w:r>
+        <w:rPr>
+          <w:rFonts w:hint="cs"/>
+          <w:b/>
+          <w:bCs/>
+          <w:u w:val="single"/>
+          <w:rtl/>
+        </w:rPr>
+        <w:t>:</w:t>
+      </w:r>
+      <w:r>
+        <w:rPr>
+          <w:rFonts w:hint="cs"/>
+          <w:rtl/>
+        </w:rPr>
+        <w:t xml:space="preserve"> מחלקה כללית המקבלת קלט על איזה הודעה להציג למשתמש, שאלה של כן/לא. מטרת מחלקה זו היא להחזיר את בחירת המשתמש לאחר שהזין קלט תקין.</w:t>
+      </w:r>
+    </w:p>
+    <w:p>
+      <w:pPr>
+        <w:rPr>
+          <w:rtl/>
+        </w:rPr>
+      </w:pPr>
+      <w:proofErr w:type="spellStart"/>
+      <w:r>
+        <w:rPr>
+          <w:b/>
+          <w:bCs/>
+          <w:u w:val="single"/>
+        </w:rPr>
+        <w:t>EnumForm</w:t>
+      </w:r>
+      <w:proofErr w:type="spellEnd"/>
+      <w:r>
+        <w:rPr>
+          <w:rFonts w:hint="cs"/>
+          <w:b/>
+          <w:bCs/>
+          <w:u w:val="single"/>
+          <w:rtl/>
+        </w:rPr>
+        <w:t>:</w:t>
+      </w:r>
+      <w:r>
+        <w:rPr>
+          <w:rFonts w:hint="cs"/>
+          <w:rtl/>
+        </w:rPr>
+        <w:t xml:space="preserve"> מחלקה כללית המקבלת רשימה של ערכי </w:t>
+      </w:r>
+      <w:proofErr w:type="spellStart"/>
+      <w:r>
+        <w:t>enum</w:t>
+      </w:r>
+      <w:proofErr w:type="spellEnd"/>
+      <w:r>
+        <w:rPr>
+          <w:rFonts w:hint="cs"/>
+          <w:rtl/>
+        </w:rPr>
+        <w:t xml:space="preserve"> שונים להציג למשתמש, על המשתמש לבחור אחד מבין האופציות הללו. מטרת מחלקה זו היא להחזיר את האופציה שהמשתמש בחר לאחר שהזין קלט תקין.</w:t>
+      </w:r>
+    </w:p>
+    <w:p>
+      <w:pPr>
+        <w:rPr>
+          <w:rtl/>
+        </w:rPr>
+      </w:pPr>
+      <w:r>
+        <w:rPr>
+          <w:b/>
+          <w:bCs/>
+          <w:u w:val="single"/>
+        </w:rPr>
+        <w:t>Program</w:t>
+      </w:r>
+      <w:r>
+        <w:rPr>
+          <w:rFonts w:hint="cs"/>
+          <w:b/>
+          <w:bCs/>
+          <w:u w:val="single"/>
+          <w:rtl/>
+        </w:rPr>
+        <w:t>:</w:t>
+      </w:r>
+      <w:r>
+        <w:rPr>
+          <w:rFonts w:hint="cs"/>
+          <w:rtl/>
+        </w:rPr>
+        <w:t xml:space="preserve"> מחלקה שבתוכה נמצא </w:t>
+      </w:r>
+      <w:proofErr w:type="gramStart"/>
+      <w:r>
+        <w:rPr>
+          <w:rFonts w:hint="cs"/>
+          <w:rtl/>
+        </w:rPr>
+        <w:t xml:space="preserve">רק </w:t>
+      </w:r>
+      <w:r>
+        <w:t>,Main</w:t>
+      </w:r>
+      <w:proofErr w:type="gramEnd"/>
+      <w:r>
+        <w:rPr>
+          <w:rFonts w:hint="cs"/>
+          <w:rtl/>
+        </w:rPr>
+        <w:t xml:space="preserve"> בה היא קוראת ליצירת </w:t>
+      </w:r>
+      <w:proofErr w:type="spellStart"/>
+      <w:r>
+        <w:t>GarageMenuExecutorUI</w:t>
+      </w:r>
+      <w:proofErr w:type="spellEnd"/>
+      <w:r>
+        <w:rPr>
+          <w:rFonts w:hint="cs"/>
+          <w:rtl/>
+        </w:rPr>
+        <w:t xml:space="preserve"> ועושה </w:t>
+      </w:r>
+      <w:r>
+        <w:t>Execute</w:t>
+      </w:r>
+      <w:r>
+        <w:rPr>
+          <w:rFonts w:hint="cs"/>
+          <w:rtl/>
+        </w:rPr>
+        <w:t>.</w:t>
+      </w:r>
+    </w:p>
+    <w:p>
+      <w:pPr>
+        <w:rPr>
+          <w:rtl/>
+        </w:rPr>
+      </w:pPr>
+    </w:p>
+    <w:p>
+      <w:pPr>
+        <w:rPr>
+          <w:rtl/>
+        </w:rPr>
+      </w:pPr>
+    </w:p>
+    <w:p>
+      <w:pPr>
+        <w:rPr>
+          <w:rtl/>
+        </w:rPr>
+      </w:pPr>
+    </w:p>
+    <w:p>
+      <w:pPr>
+        <w:rPr>
+          <w:rtl/>
+        </w:rPr>
+      </w:pPr>
+    </w:p>
+    <w:p>
+      <w:pPr>
+        <w:rPr>
+          <w:rtl/>
+        </w:rPr>
+      </w:pPr>
+    </w:p>
+    <w:p>
+      <w:pPr>
+        <w:rPr>
+          <w:rtl/>
+        </w:rPr>
+      </w:pPr>
+    </w:p>
+    <w:p>
+      <w:pPr>
+        <w:rPr>
+          <w:rtl/>
+        </w:rPr>
+      </w:pPr>
     </w:p>
     <w:p>
       <w:pPr>
@@ -72,2008 +2004,6 @@
           <w:rtl/>
         </w:rPr>
       </w:pPr>
-      <w:r>
-        <w:rPr>
-          <w:rFonts w:hint="cs"/>
-          <w:b/>
-          <w:bCs/>
-          <w:u w:val="single"/>
-          <w:rtl/>
-        </w:rPr>
-        <w:t xml:space="preserve">הסבר קצרצר על כל </w:t>
-      </w:r>
-      <w:r>
-        <w:rPr>
-          <w:b/>
-          <w:bCs/>
-          <w:u w:val="single"/>
-        </w:rPr>
-        <w:t>class/</w:t>
-      </w:r>
-      <w:proofErr w:type="spellStart"/>
-      <w:r>
-        <w:rPr>
-          <w:b/>
-          <w:bCs/>
-          <w:u w:val="single"/>
-        </w:rPr>
-        <w:t>enum</w:t>
-      </w:r>
-      <w:proofErr w:type="spellEnd"/>
-      <w:r>
-        <w:rPr>
-          <w:rFonts w:hint="cs"/>
-          <w:b/>
-          <w:bCs/>
-          <w:u w:val="single"/>
-          <w:rtl/>
-        </w:rPr>
-        <w:t xml:space="preserve"> שהגדרנו</w:t>
-      </w:r>
-    </w:p>
-    <w:p>
-      <w:pPr>
-        <w:bidi w:val="0"/>
-        <w:rPr>
-          <w:b/>
-          <w:bCs/>
-          <w:u w:val="single"/>
-        </w:rPr>
-      </w:pPr>
-      <w:r>
-        <w:t xml:space="preserve">Namespace </w:t>
-      </w:r>
-      <w:proofErr w:type="spellStart"/>
-      <w:r>
-        <w:t>GarageLogic</w:t>
-      </w:r>
-      <w:proofErr w:type="spellEnd"/>
-      <w:r>
-        <w:t>:</w:t>
-      </w:r>
-    </w:p>
-    <w:p>
-      <w:pPr>
-        <w:rPr>
-          <w:rtl/>
-        </w:rPr>
-      </w:pPr>
-      <w:r>
-        <w:rPr>
-          <w:b/>
-          <w:bCs/>
-          <w:u w:val="single"/>
-        </w:rPr>
-        <w:t>Garage</w:t>
-      </w:r>
-      <w:r>
-        <w:rPr>
-          <w:rFonts w:hint="cs"/>
-          <w:b/>
-          <w:bCs/>
-          <w:u w:val="single"/>
-          <w:rtl/>
-        </w:rPr>
-        <w:t>:</w:t>
-      </w:r>
-      <w:r>
-        <w:rPr>
-          <w:rFonts w:hint="cs"/>
-          <w:rtl/>
-        </w:rPr>
-        <w:t xml:space="preserve"> </w:t>
-      </w:r>
-      <w:r>
-        <w:rPr>
-          <w:rFonts w:hint="cs"/>
-          <w:rtl/>
-        </w:rPr>
-        <w:t xml:space="preserve">מחלקה המכילה מידע לגבי המוסך </w:t>
-      </w:r>
-      <w:r>
-        <w:rPr>
-          <w:rtl/>
-        </w:rPr>
-        <w:t>–</w:t>
-      </w:r>
-      <w:r>
-        <w:rPr>
-          <w:rFonts w:hint="cs"/>
-          <w:rtl/>
-        </w:rPr>
-        <w:t xml:space="preserve"> </w:t>
-      </w:r>
-      <w:r>
-        <w:rPr>
-          <w:rFonts w:hint="cs"/>
-          <w:rtl/>
-        </w:rPr>
-        <w:t>רשימה של</w:t>
-      </w:r>
-      <w:r>
-        <w:rPr>
-          <w:rFonts w:hint="cs"/>
-          <w:rtl/>
-        </w:rPr>
-        <w:t xml:space="preserve"> סוגי רכבים </w:t>
-      </w:r>
-      <w:r>
-        <w:rPr>
-          <w:rFonts w:hint="cs"/>
-          <w:rtl/>
-        </w:rPr>
-        <w:t>ש</w:t>
-      </w:r>
-      <w:r>
-        <w:rPr>
-          <w:rFonts w:hint="cs"/>
-          <w:rtl/>
-        </w:rPr>
-        <w:t>ניתן להכניס למוסך</w:t>
-      </w:r>
-      <w:r>
-        <w:rPr>
-          <w:rFonts w:hint="cs"/>
-          <w:rtl/>
-        </w:rPr>
-        <w:t xml:space="preserve"> (</w:t>
-      </w:r>
-      <w:r>
-        <w:rPr>
-          <w:rFonts w:hint="cs"/>
-          <w:rtl/>
-        </w:rPr>
-        <w:t>עם מיד</w:t>
-      </w:r>
-      <w:r>
-        <w:rPr>
-          <w:rFonts w:hint="cs"/>
-          <w:rtl/>
-        </w:rPr>
-        <w:t xml:space="preserve">ע </w:t>
-      </w:r>
-      <w:r>
-        <w:rPr>
-          <w:rFonts w:hint="cs"/>
-          <w:rtl/>
-        </w:rPr>
-        <w:t xml:space="preserve">של נתונים יבשים </w:t>
-      </w:r>
-      <w:r>
-        <w:rPr>
-          <w:rFonts w:hint="cs"/>
-          <w:rtl/>
-        </w:rPr>
-        <w:t>שהמשתמש לא אמור להכניס</w:t>
-      </w:r>
-      <w:r>
-        <w:rPr>
-          <w:rFonts w:hint="cs"/>
-          <w:rtl/>
-        </w:rPr>
-        <w:t xml:space="preserve"> לגביהם</w:t>
-      </w:r>
-      <w:r>
-        <w:rPr>
-          <w:rFonts w:hint="cs"/>
-          <w:rtl/>
-        </w:rPr>
-        <w:t xml:space="preserve"> כמו כמות גלגלים, וגם מידע המשמש לתקינות קלט)</w:t>
-      </w:r>
-      <w:r>
-        <w:rPr>
-          <w:rFonts w:hint="cs"/>
-          <w:rtl/>
-        </w:rPr>
-        <w:t xml:space="preserve">, רשימה של </w:t>
-      </w:r>
-      <w:r>
-        <w:rPr>
-          <w:rFonts w:hint="cs"/>
-          <w:rtl/>
-        </w:rPr>
-        <w:t>כלי הרכב הנוכחיים הנמצאים במוסך.</w:t>
-      </w:r>
-    </w:p>
-    <w:p>
-      <w:pPr>
-        <w:rPr>
-          <w:rtl/>
-        </w:rPr>
-      </w:pPr>
-      <w:r>
-        <w:rPr>
-          <w:rFonts w:hint="cs"/>
-          <w:rtl/>
-        </w:rPr>
-        <w:t>ב</w:t>
-      </w:r>
-      <w:r>
-        <w:rPr>
-          <w:rFonts w:hint="cs"/>
-          <w:rtl/>
-        </w:rPr>
-        <w:t xml:space="preserve">מחלקה זו </w:t>
-      </w:r>
-      <w:r>
-        <w:rPr>
-          <w:rFonts w:hint="cs"/>
-          <w:rtl/>
-        </w:rPr>
-        <w:t>מתודות</w:t>
-      </w:r>
-      <w:r>
-        <w:rPr>
-          <w:rFonts w:hint="cs"/>
-          <w:rtl/>
-        </w:rPr>
-        <w:t xml:space="preserve"> </w:t>
-      </w:r>
-      <w:r>
-        <w:rPr>
-          <w:rFonts w:hint="cs"/>
-          <w:rtl/>
-        </w:rPr>
-        <w:t>שמפעילות את</w:t>
-      </w:r>
-      <w:r>
-        <w:rPr>
-          <w:rFonts w:hint="cs"/>
-          <w:rtl/>
-        </w:rPr>
-        <w:t xml:space="preserve"> כל </w:t>
-      </w:r>
-      <w:r>
-        <w:rPr>
-          <w:rFonts w:hint="cs"/>
-          <w:rtl/>
-        </w:rPr>
-        <w:t>המתרחש במוסך, כלומר כל ה-</w:t>
-      </w:r>
-      <w:r>
-        <w:rPr>
-          <w:rFonts w:hint="cs"/>
-          <w:rtl/>
-        </w:rPr>
-        <w:t xml:space="preserve"> </w:t>
-      </w:r>
-      <w:r>
-        <w:t>execute</w:t>
-      </w:r>
-      <w:r>
-        <w:rPr>
-          <w:rFonts w:hint="cs"/>
-          <w:rtl/>
-        </w:rPr>
-        <w:t xml:space="preserve"> של התפריט מתבצע כאן.</w:t>
-      </w:r>
-    </w:p>
-    <w:p>
-      <w:pPr>
-        <w:rPr>
-          <w:rtl/>
-        </w:rPr>
-      </w:pPr>
-      <w:r>
-        <w:rPr>
-          <w:rFonts w:hint="cs"/>
-          <w:b/>
-          <w:bCs/>
-          <w:u w:val="single"/>
-        </w:rPr>
-        <w:t>V</w:t>
-      </w:r>
-      <w:r>
-        <w:rPr>
-          <w:b/>
-          <w:bCs/>
-          <w:u w:val="single"/>
-        </w:rPr>
-        <w:t>ehicle</w:t>
-      </w:r>
-      <w:r>
-        <w:rPr>
-          <w:rFonts w:hint="cs"/>
-          <w:b/>
-          <w:bCs/>
-          <w:u w:val="single"/>
-          <w:rtl/>
-        </w:rPr>
-        <w:t>:</w:t>
-      </w:r>
-      <w:r>
-        <w:rPr>
-          <w:rFonts w:hint="cs"/>
-          <w:rtl/>
-        </w:rPr>
-        <w:t xml:space="preserve"> מחלקה המכילה מידע על סוג כלי רכב כללי, בתוכה יש גם 2 </w:t>
-      </w:r>
-      <w:r>
-        <w:t>nested class</w:t>
-      </w:r>
-      <w:r>
-        <w:rPr>
-          <w:rFonts w:hint="cs"/>
-          <w:rtl/>
-        </w:rPr>
-        <w:t xml:space="preserve">: </w:t>
-      </w:r>
-      <w:proofErr w:type="spellStart"/>
-      <w:r>
-        <w:rPr>
-          <w:b/>
-          <w:bCs/>
-          <w:u w:val="single"/>
-        </w:rPr>
-        <w:t>VehicleOwnerData</w:t>
-      </w:r>
-      <w:proofErr w:type="spellEnd"/>
-      <w:r>
-        <w:rPr>
-          <w:rFonts w:hint="cs"/>
-          <w:rtl/>
-        </w:rPr>
-        <w:t xml:space="preserve"> שבתוכה את פרטי שם הבעלים והפלאפון שלו של אותו סוג רכב, </w:t>
-      </w:r>
-      <w:r>
-        <w:rPr>
-          <w:b/>
-          <w:bCs/>
-          <w:u w:val="single"/>
-        </w:rPr>
-        <w:t>Wheel</w:t>
-      </w:r>
-      <w:r>
-        <w:rPr>
-          <w:rFonts w:hint="cs"/>
-          <w:rtl/>
-        </w:rPr>
-        <w:t xml:space="preserve"> שבתוכה יש פרטים על הגלגלים של אותו סוג רכב</w:t>
-      </w:r>
-      <w:r>
-        <w:rPr>
-          <w:rFonts w:hint="cs"/>
-          <w:rtl/>
-        </w:rPr>
-        <w:t xml:space="preserve">: </w:t>
-      </w:r>
-      <w:r>
-        <w:rPr>
-          <w:rFonts w:hint="cs"/>
-          <w:rtl/>
-        </w:rPr>
-        <w:t xml:space="preserve">שם היצרן, לחץ אוויר נוכחי, מקסימום לחץ אוויר אפשרי. </w:t>
-      </w:r>
-      <w:r>
-        <w:rPr>
-          <w:rFonts w:hint="cs"/>
-          <w:rtl/>
-        </w:rPr>
-        <w:t xml:space="preserve">במחלקה </w:t>
-      </w:r>
-      <w:r>
-        <w:rPr>
-          <w:rFonts w:hint="cs"/>
-        </w:rPr>
-        <w:t>V</w:t>
-      </w:r>
-      <w:r>
-        <w:t>ehicle</w:t>
-      </w:r>
-      <w:r>
-        <w:rPr>
-          <w:rFonts w:hint="cs"/>
-          <w:rtl/>
-        </w:rPr>
-        <w:t xml:space="preserve"> נשמר מידע על שם מודל הרכב, מספר רישוי, </w:t>
-      </w:r>
-      <w:r>
-        <w:rPr>
-          <w:rFonts w:hint="cs"/>
-          <w:rtl/>
-        </w:rPr>
-        <w:t xml:space="preserve">רשימת הגלגלים ופרטים עליהם, פרטי הבעלים, </w:t>
-      </w:r>
-      <w:proofErr w:type="spellStart"/>
-      <w:r>
-        <w:t>Specificiations</w:t>
-      </w:r>
-      <w:proofErr w:type="spellEnd"/>
-      <w:r>
-        <w:rPr>
-          <w:rFonts w:hint="cs"/>
-          <w:rtl/>
-        </w:rPr>
-        <w:t xml:space="preserve"> </w:t>
-      </w:r>
-      <w:r>
-        <w:rPr>
-          <w:rFonts w:hint="cs"/>
-          <w:rtl/>
-        </w:rPr>
-        <w:t xml:space="preserve">כלומר פרטים </w:t>
-      </w:r>
-      <w:r>
-        <w:rPr>
-          <w:rFonts w:hint="cs"/>
-          <w:rtl/>
-        </w:rPr>
-        <w:t>רלוונטי</w:t>
-      </w:r>
-      <w:r>
-        <w:rPr>
-          <w:rFonts w:hint="cs"/>
-          <w:rtl/>
-        </w:rPr>
-        <w:t>י</w:t>
-      </w:r>
-      <w:r>
-        <w:rPr>
-          <w:rFonts w:hint="cs"/>
-          <w:rtl/>
-        </w:rPr>
-        <w:t>ם בהתאם לסוג הרכב</w:t>
-      </w:r>
-      <w:r>
-        <w:rPr>
-          <w:rFonts w:hint="cs"/>
-          <w:rtl/>
-        </w:rPr>
-        <w:t xml:space="preserve"> הספציפי</w:t>
-      </w:r>
-      <w:r>
-        <w:rPr>
-          <w:rFonts w:hint="cs"/>
-          <w:rtl/>
-        </w:rPr>
-        <w:t xml:space="preserve">(הסבר בהמשך), ומצב תיקון נוכחי במוסך. </w:t>
-      </w:r>
-      <w:r>
-        <w:rPr>
-          <w:rFonts w:hint="cs"/>
-          <w:rtl/>
-        </w:rPr>
-        <w:t xml:space="preserve">כאשר משווים בין אובייקטים של </w:t>
-      </w:r>
-      <w:r>
-        <w:t>Vehicle</w:t>
-      </w:r>
-      <w:r>
-        <w:rPr>
-          <w:rFonts w:hint="cs"/>
-          <w:rtl/>
-        </w:rPr>
-        <w:t xml:space="preserve"> ההשוואה מתבצעת באמצעות מספר הרישוי שלהם.</w:t>
-      </w:r>
-      <w:r>
-        <w:rPr>
-          <w:rFonts w:hint="cs"/>
-          <w:rtl/>
-        </w:rPr>
-        <w:t xml:space="preserve"> </w:t>
-      </w:r>
-    </w:p>
-    <w:p>
-      <w:pPr>
-        <w:rPr>
-          <w:rtl/>
-        </w:rPr>
-      </w:pPr>
-      <w:proofErr w:type="spellStart"/>
-      <w:r>
-        <w:rPr>
-          <w:b/>
-          <w:bCs/>
-          <w:u w:val="single"/>
-        </w:rPr>
-        <w:t>GasolineFueledVehicle</w:t>
-      </w:r>
-      <w:proofErr w:type="spellEnd"/>
-      <w:r>
-        <w:rPr>
-          <w:rFonts w:hint="cs"/>
-          <w:b/>
-          <w:bCs/>
-          <w:u w:val="single"/>
-          <w:rtl/>
-        </w:rPr>
-        <w:t>:</w:t>
-      </w:r>
-      <w:r>
-        <w:rPr>
-          <w:rFonts w:hint="cs"/>
-          <w:rtl/>
-        </w:rPr>
-        <w:t xml:space="preserve"> מחלקה היורשת מ</w:t>
-      </w:r>
-      <w:r>
-        <w:rPr>
-          <w:rFonts w:hint="cs"/>
-        </w:rPr>
-        <w:t>V</w:t>
-      </w:r>
-      <w:r>
-        <w:t>ehicle-</w:t>
-      </w:r>
-      <w:r>
-        <w:rPr>
-          <w:rFonts w:hint="cs"/>
-          <w:rtl/>
-        </w:rPr>
-        <w:t xml:space="preserve"> ואותה יוצרים לכל סוג כלי רכב המשתמש בדלק. היא מכילה מידע על איזה סוג דלק יש להשתמש בו בהתאם לאותו סוג רכב. </w:t>
-      </w:r>
-      <w:r>
-        <w:rPr>
-          <w:rFonts w:hint="cs"/>
-          <w:rtl/>
-        </w:rPr>
-        <w:t>כמות דלק נוכחית בליטרים וכמות דלק מקסימלית בליטרים.</w:t>
-      </w:r>
-    </w:p>
-    <w:p>
-      <w:pPr>
-        <w:rPr>
-          <w:rFonts w:hint="cs"/>
-          <w:rtl/>
-        </w:rPr>
-      </w:pPr>
-      <w:proofErr w:type="spellStart"/>
-      <w:r>
-        <w:rPr>
-          <w:b/>
-          <w:bCs/>
-          <w:u w:val="single"/>
-        </w:rPr>
-        <w:t>ElectricVehicle</w:t>
-      </w:r>
-      <w:proofErr w:type="spellEnd"/>
-      <w:r>
-        <w:rPr>
-          <w:rFonts w:hint="cs"/>
-          <w:b/>
-          <w:bCs/>
-          <w:u w:val="single"/>
-          <w:rtl/>
-        </w:rPr>
-        <w:t>:</w:t>
-      </w:r>
-      <w:r>
-        <w:rPr>
-          <w:rFonts w:hint="cs"/>
-          <w:rtl/>
-        </w:rPr>
-        <w:t xml:space="preserve"> </w:t>
-      </w:r>
-      <w:r>
-        <w:rPr>
-          <w:rFonts w:hint="cs"/>
-          <w:rtl/>
-        </w:rPr>
-        <w:t>מחלקה היורשת מ</w:t>
-      </w:r>
-      <w:r>
-        <w:rPr>
-          <w:rFonts w:hint="cs"/>
-        </w:rPr>
-        <w:t>V</w:t>
-      </w:r>
-      <w:r>
-        <w:t>ehicle-</w:t>
-      </w:r>
-      <w:r>
-        <w:rPr>
-          <w:rFonts w:hint="cs"/>
-          <w:rtl/>
-        </w:rPr>
-        <w:t xml:space="preserve"> ואותה יוצרים לכל סוג כלי רכב </w:t>
-      </w:r>
-      <w:r>
-        <w:rPr>
-          <w:rFonts w:hint="cs"/>
-          <w:rtl/>
-        </w:rPr>
-        <w:t>חשמלי המשתמש במצבר</w:t>
-      </w:r>
-      <w:r>
-        <w:rPr>
-          <w:rFonts w:hint="cs"/>
-          <w:rtl/>
-        </w:rPr>
-        <w:t xml:space="preserve">. היא מכילה מידע על </w:t>
-      </w:r>
-      <w:r>
-        <w:rPr>
-          <w:rFonts w:hint="cs"/>
-          <w:rtl/>
-        </w:rPr>
-        <w:t>כמה זמן מצבר נותר לה בשעות וזמן מצבר מקסימלי בשעות</w:t>
-      </w:r>
-      <w:r>
-        <w:rPr>
-          <w:rFonts w:hint="cs"/>
-          <w:rtl/>
-        </w:rPr>
-        <w:t>.</w:t>
-      </w:r>
-    </w:p>
-    <w:p>
-      <w:pPr>
-        <w:rPr>
-          <w:rFonts w:hint="cs"/>
-          <w:rtl/>
-        </w:rPr>
-      </w:pPr>
-      <w:r>
-        <w:rPr>
-          <w:rFonts w:hint="cs"/>
-          <w:b/>
-          <w:bCs/>
-          <w:u w:val="single"/>
-        </w:rPr>
-        <w:t>S</w:t>
-      </w:r>
-      <w:r>
-        <w:rPr>
-          <w:b/>
-          <w:bCs/>
-          <w:u w:val="single"/>
-        </w:rPr>
-        <w:t>pecifications</w:t>
-      </w:r>
-      <w:r>
-        <w:rPr>
-          <w:rFonts w:hint="cs"/>
-          <w:b/>
-          <w:bCs/>
-          <w:u w:val="single"/>
-          <w:rtl/>
-        </w:rPr>
-        <w:t>:</w:t>
-      </w:r>
-      <w:r>
-        <w:rPr>
-          <w:rFonts w:hint="cs"/>
-          <w:rtl/>
-        </w:rPr>
-        <w:t xml:space="preserve"> </w:t>
-      </w:r>
-      <w:r>
-        <w:rPr>
-          <w:rFonts w:hint="cs"/>
-          <w:rtl/>
-        </w:rPr>
-        <w:t xml:space="preserve">מחלקה </w:t>
-      </w:r>
-      <w:r>
-        <w:rPr>
-          <w:rFonts w:hint="cs"/>
-          <w:rtl/>
-        </w:rPr>
-        <w:t xml:space="preserve">אבסטרקטית </w:t>
-      </w:r>
-      <w:r>
-        <w:rPr>
-          <w:rFonts w:hint="cs"/>
-          <w:rtl/>
-        </w:rPr>
-        <w:t>השומרת את שם סוג הרכב שנשמר.</w:t>
-      </w:r>
-      <w:r>
-        <w:rPr>
-          <w:rFonts w:hint="cs"/>
-          <w:rtl/>
-        </w:rPr>
-        <w:t xml:space="preserve"> בעלת מתודה אבסטרקטית </w:t>
-      </w:r>
-      <w:proofErr w:type="spellStart"/>
-      <w:r>
-        <w:t>InitSpecifications</w:t>
-      </w:r>
-      <w:proofErr w:type="spellEnd"/>
-      <w:r>
-        <w:rPr>
-          <w:rFonts w:hint="cs"/>
-          <w:rtl/>
-        </w:rPr>
-        <w:t xml:space="preserve"> </w:t>
-      </w:r>
-      <w:r>
-        <w:rPr>
-          <w:rFonts w:hint="cs"/>
-          <w:rtl/>
-        </w:rPr>
-        <w:t>הנו</w:t>
-      </w:r>
-      <w:r>
-        <w:rPr>
-          <w:rFonts w:hint="cs"/>
-          <w:rtl/>
-        </w:rPr>
-        <w:t>עדה</w:t>
-      </w:r>
-      <w:r>
-        <w:rPr>
-          <w:rFonts w:hint="cs"/>
-          <w:rtl/>
-        </w:rPr>
-        <w:t xml:space="preserve"> לוודא שכל מי שיורש ממנה יממש את התכונות הפרטיות שלו בהתאם ורק באופן זה </w:t>
-      </w:r>
-      <w:proofErr w:type="spellStart"/>
-      <w:r>
-        <w:rPr>
-          <w:rFonts w:hint="cs"/>
-          <w:rtl/>
-        </w:rPr>
-        <w:t>יווצרו</w:t>
-      </w:r>
-      <w:proofErr w:type="spellEnd"/>
-      <w:r>
-        <w:rPr>
-          <w:rFonts w:hint="cs"/>
-          <w:rtl/>
-        </w:rPr>
-        <w:t xml:space="preserve"> אובייקטים בצורה תקינה לפי הקלט המשתמש.</w:t>
-      </w:r>
-    </w:p>
-    <w:p>
-      <w:pPr>
-        <w:rPr>
-          <w:rtl/>
-        </w:rPr>
-      </w:pPr>
-      <w:proofErr w:type="spellStart"/>
-      <w:r>
-        <w:rPr>
-          <w:b/>
-          <w:bCs/>
-          <w:u w:val="single"/>
-        </w:rPr>
-        <w:t>BikeSpecficiations</w:t>
-      </w:r>
-      <w:proofErr w:type="spellEnd"/>
-      <w:r>
-        <w:rPr>
-          <w:b/>
-          <w:bCs/>
-          <w:u w:val="single"/>
-        </w:rPr>
-        <w:t xml:space="preserve"> / </w:t>
-      </w:r>
-      <w:proofErr w:type="spellStart"/>
-      <w:r>
-        <w:rPr>
-          <w:b/>
-          <w:bCs/>
-          <w:u w:val="single"/>
-        </w:rPr>
-        <w:t>CarSpecifications</w:t>
-      </w:r>
-      <w:proofErr w:type="spellEnd"/>
-      <w:r>
-        <w:rPr>
-          <w:b/>
-          <w:bCs/>
-          <w:u w:val="single"/>
-        </w:rPr>
-        <w:t xml:space="preserve"> / </w:t>
-      </w:r>
-      <w:proofErr w:type="spellStart"/>
-      <w:r>
-        <w:rPr>
-          <w:b/>
-          <w:bCs/>
-          <w:u w:val="single"/>
-        </w:rPr>
-        <w:t>TruckSpecifications</w:t>
-      </w:r>
-      <w:proofErr w:type="spellEnd"/>
-      <w:r>
-        <w:rPr>
-          <w:rFonts w:hint="cs"/>
-          <w:b/>
-          <w:bCs/>
-          <w:u w:val="single"/>
-          <w:rtl/>
-        </w:rPr>
-        <w:t>:</w:t>
-      </w:r>
-      <w:r>
-        <w:rPr>
-          <w:rFonts w:hint="cs"/>
-          <w:rtl/>
-        </w:rPr>
-        <w:t xml:space="preserve"> </w:t>
-      </w:r>
-      <w:r>
-        <w:rPr>
-          <w:rFonts w:hint="cs"/>
-          <w:rtl/>
-        </w:rPr>
-        <w:t>מחלקה זו יורשת מ-</w:t>
-      </w:r>
-      <w:r>
-        <w:rPr>
-          <w:rFonts w:hint="cs"/>
-        </w:rPr>
-        <w:t>S</w:t>
-      </w:r>
-      <w:r>
-        <w:t>pecifications</w:t>
-      </w:r>
-      <w:r>
-        <w:rPr>
-          <w:rFonts w:hint="cs"/>
-          <w:rtl/>
-        </w:rPr>
-        <w:t xml:space="preserve"> ושומרת שם את שם סוג הרכב שנשמר. </w:t>
-      </w:r>
-      <w:r>
-        <w:rPr>
-          <w:rFonts w:hint="cs"/>
-          <w:rtl/>
-        </w:rPr>
-        <w:t xml:space="preserve">במחלקות אלו יש </w:t>
-      </w:r>
-      <w:r>
-        <w:rPr>
-          <w:rFonts w:hint="cs"/>
-          <w:rtl/>
-        </w:rPr>
-        <w:t xml:space="preserve">פרטים </w:t>
-      </w:r>
-      <w:proofErr w:type="spellStart"/>
-      <w:r>
-        <w:rPr>
-          <w:rFonts w:hint="cs"/>
-          <w:rtl/>
-        </w:rPr>
-        <w:t>הרלוונטים</w:t>
-      </w:r>
-      <w:proofErr w:type="spellEnd"/>
-      <w:r>
-        <w:rPr>
-          <w:rFonts w:hint="cs"/>
-          <w:rtl/>
-        </w:rPr>
-        <w:t xml:space="preserve"> אך ורק לאותו סוג כלי רכב ספציפי, כלומר</w:t>
-      </w:r>
-      <w:r>
-        <w:rPr>
-          <w:rFonts w:hint="cs"/>
-          <w:rtl/>
-        </w:rPr>
-        <w:t xml:space="preserve"> תכונות שאין אותם לסוג רכב כללי(</w:t>
-      </w:r>
-      <w:r>
-        <w:rPr>
-          <w:rFonts w:hint="cs"/>
-        </w:rPr>
-        <w:t>V</w:t>
-      </w:r>
-      <w:r>
-        <w:t>ehicle</w:t>
-      </w:r>
-      <w:r>
-        <w:rPr>
-          <w:rFonts w:hint="cs"/>
-          <w:rtl/>
-        </w:rPr>
-        <w:t>)</w:t>
-      </w:r>
-      <w:r>
-        <w:rPr>
-          <w:rFonts w:hint="cs"/>
-          <w:rtl/>
-        </w:rPr>
-        <w:t xml:space="preserve">. </w:t>
-      </w:r>
-      <w:r>
-        <w:rPr>
-          <w:rFonts w:hint="cs"/>
-          <w:rtl/>
-        </w:rPr>
-        <w:t xml:space="preserve">לדוגמה רק על </w:t>
-      </w:r>
-      <w:r>
-        <w:t>Car</w:t>
-      </w:r>
-      <w:r>
-        <w:rPr>
-          <w:rFonts w:hint="cs"/>
-          <w:rtl/>
-        </w:rPr>
-        <w:t xml:space="preserve"> יש</w:t>
-      </w:r>
-      <w:r>
-        <w:rPr>
-          <w:rFonts w:hint="cs"/>
-          <w:rtl/>
-        </w:rPr>
-        <w:t xml:space="preserve"> מידע על</w:t>
-      </w:r>
-      <w:r>
-        <w:rPr>
-          <w:rFonts w:hint="cs"/>
-          <w:rtl/>
-        </w:rPr>
-        <w:t xml:space="preserve"> כמות הדלתות שלו ואיזה סוג צבע הוא</w:t>
-      </w:r>
-      <w:r>
-        <w:rPr>
-          <w:rFonts w:hint="cs"/>
-          <w:rtl/>
-        </w:rPr>
-        <w:t>.</w:t>
-      </w:r>
-    </w:p>
-    <w:p>
-      <w:pPr>
-        <w:rPr>
-          <w:rtl/>
-        </w:rPr>
-      </w:pPr>
-      <w:proofErr w:type="spellStart"/>
-      <w:r>
-        <w:rPr>
-          <w:b/>
-          <w:bCs/>
-          <w:u w:val="single"/>
-        </w:rPr>
-        <w:t>ValueOutOfRangeException</w:t>
-      </w:r>
-      <w:proofErr w:type="spellEnd"/>
-      <w:r>
-        <w:rPr>
-          <w:rFonts w:hint="cs"/>
-          <w:b/>
-          <w:bCs/>
-          <w:u w:val="single"/>
-          <w:rtl/>
-        </w:rPr>
-        <w:t>:</w:t>
-      </w:r>
-      <w:r>
-        <w:rPr>
-          <w:rFonts w:hint="cs"/>
-          <w:rtl/>
-        </w:rPr>
-        <w:t xml:space="preserve"> מחלקה היורשת מ</w:t>
-      </w:r>
-      <w:r>
-        <w:t>Exception-</w:t>
-      </w:r>
-      <w:r>
-        <w:rPr>
-          <w:rFonts w:hint="cs"/>
-          <w:rtl/>
-        </w:rPr>
-        <w:t xml:space="preserve"> השומרת מינימום ומקסימום ומשתמשים בה לזריקת </w:t>
-      </w:r>
-      <w:r>
-        <w:t>Exception</w:t>
-      </w:r>
-      <w:r>
-        <w:rPr>
-          <w:rFonts w:hint="cs"/>
-          <w:rtl/>
-        </w:rPr>
-        <w:t xml:space="preserve"> כאשר ניתן ערך שאינו בטווח הרצוי.</w:t>
-      </w:r>
-    </w:p>
-    <w:p>
-      <w:pPr>
-        <w:rPr>
-          <w:rtl/>
-        </w:rPr>
-      </w:pPr>
-      <w:proofErr w:type="spellStart"/>
-      <w:r>
-        <w:rPr>
-          <w:b/>
-          <w:bCs/>
-          <w:u w:val="single"/>
-        </w:rPr>
-        <w:t>NoSuchVehicleException</w:t>
-      </w:r>
-      <w:proofErr w:type="spellEnd"/>
-      <w:r>
-        <w:rPr>
-          <w:rFonts w:hint="cs"/>
-          <w:b/>
-          <w:bCs/>
-          <w:u w:val="single"/>
-          <w:rtl/>
-        </w:rPr>
-        <w:t>:</w:t>
-      </w:r>
-      <w:r>
-        <w:rPr>
-          <w:rFonts w:hint="cs"/>
-          <w:rtl/>
-        </w:rPr>
-        <w:t xml:space="preserve"> מחלקה היורשת מ-</w:t>
-      </w:r>
-      <w:r>
-        <w:t>Exception</w:t>
-      </w:r>
-      <w:r>
-        <w:rPr>
-          <w:rFonts w:hint="cs"/>
-          <w:rtl/>
-        </w:rPr>
-        <w:t xml:space="preserve">, משתמשים בה לזריקת </w:t>
-      </w:r>
-      <w:r>
-        <w:t>Exception</w:t>
-      </w:r>
-      <w:r>
-        <w:rPr>
-          <w:rFonts w:hint="cs"/>
-          <w:rtl/>
-        </w:rPr>
-        <w:t xml:space="preserve"> כאשר מחפשים כלי רכב כלשהו לפי מספר רישוי והוא לא נמצא במוסך.</w:t>
-      </w:r>
-    </w:p>
-    <w:p>
-      <w:pPr>
-        <w:rPr>
-          <w:rFonts w:hint="cs"/>
-          <w:rtl/>
-        </w:rPr>
-      </w:pPr>
-      <w:proofErr w:type="spellStart"/>
-      <w:r>
-        <w:rPr>
-          <w:b/>
-          <w:bCs/>
-          <w:u w:val="single"/>
-        </w:rPr>
-        <w:t>VehicleFactory</w:t>
-      </w:r>
-      <w:proofErr w:type="spellEnd"/>
-      <w:r>
-        <w:rPr>
-          <w:rFonts w:hint="cs"/>
-          <w:b/>
-          <w:bCs/>
-          <w:u w:val="single"/>
-          <w:rtl/>
-        </w:rPr>
-        <w:t>:</w:t>
-      </w:r>
-      <w:r>
-        <w:rPr>
-          <w:rFonts w:hint="cs"/>
-          <w:rtl/>
-        </w:rPr>
-        <w:t xml:space="preserve"> </w:t>
-      </w:r>
-      <w:r>
-        <w:rPr>
-          <w:rFonts w:cs="Arial"/>
-          <w:rtl/>
-        </w:rPr>
-        <w:t>מחלקה המייצרת אובייקטים חדשים של מחלקות כלי הרכבים הסוגים בצורה דינמית</w:t>
-      </w:r>
-      <w:r>
-        <w:rPr>
-          <w:rFonts w:cs="Arial" w:hint="cs"/>
-          <w:rtl/>
-        </w:rPr>
-        <w:t xml:space="preserve"> עם </w:t>
-      </w:r>
-      <w:r>
-        <w:rPr>
-          <w:rFonts w:cs="Arial" w:hint="cs"/>
-        </w:rPr>
-        <w:t>R</w:t>
-      </w:r>
-      <w:r>
-        <w:rPr>
-          <w:rFonts w:cs="Arial"/>
-        </w:rPr>
-        <w:t>eflection</w:t>
-      </w:r>
-      <w:r>
-        <w:rPr>
-          <w:rFonts w:cs="Arial" w:hint="cs"/>
-          <w:rtl/>
-        </w:rPr>
-        <w:t xml:space="preserve">. בתוכה יש </w:t>
-      </w:r>
-      <w:r>
-        <w:rPr>
-          <w:rFonts w:cs="Arial" w:hint="cs"/>
-          <w:rtl/>
-        </w:rPr>
-        <w:t xml:space="preserve">מחלקה בשם </w:t>
-      </w:r>
-      <w:proofErr w:type="spellStart"/>
-      <w:r>
-        <w:rPr>
-          <w:rFonts w:cs="Arial"/>
-          <w:b/>
-          <w:bCs/>
-          <w:u w:val="single"/>
-        </w:rPr>
-        <w:t>VehicleTypes</w:t>
-      </w:r>
-      <w:proofErr w:type="spellEnd"/>
-      <w:r>
-        <w:rPr>
-          <w:rFonts w:cs="Arial" w:hint="cs"/>
-          <w:rtl/>
-        </w:rPr>
-        <w:t xml:space="preserve"> שהיא </w:t>
-      </w:r>
-      <w:r>
-        <w:rPr>
-          <w:rFonts w:hint="cs"/>
-          <w:rtl/>
-        </w:rPr>
-        <w:t>מנהלת את כל סוגי הרכבים האפשריים שיכולים להיות במוסך עם פרטים יבשים שהמשתמש לא אמור להכניס וגם פרטים המשמשים לתקינות קלט.</w:t>
-      </w:r>
-    </w:p>
-    <w:p>
-      <w:pPr>
-        <w:rPr>
-          <w:rtl/>
-        </w:rPr>
-      </w:pPr>
-      <w:proofErr w:type="spellStart"/>
-      <w:r>
-        <w:rPr>
-          <w:b/>
-          <w:bCs/>
-          <w:u w:val="single"/>
-        </w:rPr>
-        <w:t>VehicleUtils</w:t>
-      </w:r>
-      <w:proofErr w:type="spellEnd"/>
-      <w:r>
-        <w:rPr>
-          <w:rFonts w:hint="cs"/>
-          <w:b/>
-          <w:bCs/>
-          <w:u w:val="single"/>
-          <w:rtl/>
-        </w:rPr>
-        <w:t>:</w:t>
-      </w:r>
-      <w:r>
-        <w:rPr>
-          <w:rFonts w:hint="cs"/>
-          <w:rtl/>
-        </w:rPr>
-        <w:t xml:space="preserve"> </w:t>
-      </w:r>
-      <w:r>
-        <w:rPr>
-          <w:rFonts w:hint="cs"/>
-          <w:rtl/>
-        </w:rPr>
-        <w:t>מחלקת עזר לכלי רכב</w:t>
-      </w:r>
-      <w:r>
-        <w:rPr>
-          <w:rFonts w:hint="cs"/>
-          <w:rtl/>
-        </w:rPr>
-        <w:t>.</w:t>
-      </w:r>
-      <w:r>
-        <w:rPr>
-          <w:rFonts w:hint="cs"/>
-          <w:rtl/>
-        </w:rPr>
-        <w:t xml:space="preserve"> שם מתבצע הקריאה באמצעות </w:t>
-      </w:r>
-      <w:r>
-        <w:rPr>
-          <w:rFonts w:hint="cs"/>
-        </w:rPr>
-        <w:t>R</w:t>
-      </w:r>
-      <w:r>
-        <w:t>eflection</w:t>
-      </w:r>
-      <w:r>
-        <w:rPr>
-          <w:rFonts w:hint="cs"/>
-          <w:rtl/>
-        </w:rPr>
-        <w:t xml:space="preserve"> של סוגי כלי הרכב האפשריים </w:t>
-      </w:r>
-      <w:r>
-        <w:rPr>
-          <w:rFonts w:hint="cs"/>
-          <w:rtl/>
-        </w:rPr>
-        <w:t xml:space="preserve">שיכולים להיות במוסך </w:t>
-      </w:r>
-      <w:r>
-        <w:rPr>
-          <w:rFonts w:hint="cs"/>
-          <w:rtl/>
-        </w:rPr>
-        <w:t>ובדיקת תקינויות קלט של פרמטרים השונים הקשורים לכלי רכב.</w:t>
-      </w:r>
-    </w:p>
-    <w:p>
-      <w:pPr>
-        <w:rPr>
-          <w:rtl/>
-        </w:rPr>
-      </w:pPr>
-    </w:p>
-    <w:p>
-      <w:pPr>
-        <w:rPr>
-          <w:rtl/>
-        </w:rPr>
-      </w:pPr>
-    </w:p>
-    <w:p>
-      <w:pPr>
-        <w:rPr>
-          <w:rtl/>
-        </w:rPr>
-      </w:pPr>
-    </w:p>
-    <w:p>
-      <w:pPr>
-        <w:bidi w:val="0"/>
-      </w:pPr>
-    </w:p>
-    <w:p>
-      <w:pPr>
-        <w:bidi w:val="0"/>
-      </w:pPr>
-      <w:r>
-        <w:t xml:space="preserve">Namespace </w:t>
-      </w:r>
-      <w:r>
-        <w:t>UI</w:t>
-      </w:r>
-      <w:r>
-        <w:t>:</w:t>
-      </w:r>
-    </w:p>
-    <w:p>
-      <w:proofErr w:type="spellStart"/>
-      <w:r>
-        <w:rPr>
-          <w:b/>
-          <w:bCs/>
-          <w:u w:val="single"/>
-        </w:rPr>
-        <w:t>GarageMenuExecutorUI</w:t>
-      </w:r>
-      <w:proofErr w:type="spellEnd"/>
-      <w:r>
-        <w:rPr>
-          <w:rFonts w:hint="cs"/>
-          <w:b/>
-          <w:bCs/>
-          <w:u w:val="single"/>
-          <w:rtl/>
-        </w:rPr>
-        <w:t>:</w:t>
-      </w:r>
-      <w:r>
-        <w:rPr>
-          <w:rFonts w:hint="cs"/>
-          <w:rtl/>
-        </w:rPr>
-        <w:t xml:space="preserve"> המחלקה המבצעת את כל המתרחש במוסך מבחינת ה-</w:t>
-      </w:r>
-      <w:r>
-        <w:rPr>
-          <w:rFonts w:hint="cs"/>
-        </w:rPr>
-        <w:t>U</w:t>
-      </w:r>
-      <w:r>
-        <w:t>I</w:t>
-      </w:r>
-      <w:r>
-        <w:rPr>
-          <w:rFonts w:hint="cs"/>
-          <w:rtl/>
-        </w:rPr>
-        <w:t>.</w:t>
-      </w:r>
-    </w:p>
-    <w:p>
-      <w:pPr>
-        <w:rPr>
-          <w:rtl/>
-        </w:rPr>
-      </w:pPr>
-      <w:proofErr w:type="spellStart"/>
-      <w:r>
-        <w:rPr>
-          <w:b/>
-          <w:bCs/>
-          <w:u w:val="single"/>
-        </w:rPr>
-        <w:t>GarageMenuForm</w:t>
-      </w:r>
-      <w:proofErr w:type="spellEnd"/>
-      <w:r>
-        <w:rPr>
-          <w:rFonts w:hint="cs"/>
-          <w:b/>
-          <w:bCs/>
-          <w:u w:val="single"/>
-          <w:rtl/>
-        </w:rPr>
-        <w:t>:</w:t>
-      </w:r>
-      <w:r>
-        <w:rPr>
-          <w:rFonts w:hint="cs"/>
-          <w:rtl/>
-        </w:rPr>
-        <w:t xml:space="preserve"> מחלקה המציגה את תפריט המוסך ומחזירה קלט תקין של המשתמש לאחר בחירה מוצלחת שלו. בתוכה יש </w:t>
-      </w:r>
-      <w:proofErr w:type="spellStart"/>
-      <w:r>
-        <w:t>enum</w:t>
-      </w:r>
-      <w:proofErr w:type="spellEnd"/>
-      <w:r>
-        <w:t xml:space="preserve"> </w:t>
-      </w:r>
-      <w:proofErr w:type="spellStart"/>
-      <w:r>
-        <w:t>eGarageMenuOption</w:t>
-      </w:r>
-      <w:proofErr w:type="spellEnd"/>
-      <w:r>
-        <w:rPr>
-          <w:rFonts w:hint="cs"/>
-          <w:rtl/>
-        </w:rPr>
-        <w:t xml:space="preserve"> שהוא מרכז את כל סוגי האופציות השונות שניתן לבחור בתפריט המוסך, </w:t>
-      </w:r>
-      <w:r>
-        <w:rPr>
-          <w:rFonts w:hint="cs"/>
-          <w:rtl/>
-        </w:rPr>
-        <w:t>מטרת</w:t>
-      </w:r>
-      <w:r>
-        <w:rPr>
-          <w:rFonts w:hint="cs"/>
-          <w:rtl/>
-        </w:rPr>
-        <w:t xml:space="preserve"> מחלקה זו להחזיר</w:t>
-      </w:r>
-      <w:r>
-        <w:rPr>
-          <w:rFonts w:hint="cs"/>
-          <w:rtl/>
-        </w:rPr>
-        <w:t xml:space="preserve"> </w:t>
-      </w:r>
-      <w:proofErr w:type="spellStart"/>
-      <w:r>
-        <w:t>eGarageMenuOption</w:t>
-      </w:r>
-      <w:proofErr w:type="spellEnd"/>
-      <w:r>
-        <w:rPr>
-          <w:rFonts w:hint="cs"/>
-          <w:rtl/>
-        </w:rPr>
-        <w:t xml:space="preserve"> לאחר קליטת קלט תקין מהמשתמש בבחירת אופציה התפריט.</w:t>
-      </w:r>
-    </w:p>
-    <w:p>
-      <w:pPr>
-        <w:rPr>
-          <w:rtl/>
-        </w:rPr>
-      </w:pPr>
-      <w:proofErr w:type="spellStart"/>
-      <w:r>
-        <w:rPr>
-          <w:b/>
-          <w:bCs/>
-          <w:u w:val="single"/>
-        </w:rPr>
-        <w:t>LicensePlateForm</w:t>
-      </w:r>
-      <w:proofErr w:type="spellEnd"/>
-      <w:r>
-        <w:rPr>
-          <w:rFonts w:hint="cs"/>
-          <w:b/>
-          <w:bCs/>
-          <w:u w:val="single"/>
-          <w:rtl/>
-        </w:rPr>
-        <w:t>:</w:t>
-      </w:r>
-      <w:r>
-        <w:rPr>
-          <w:rFonts w:hint="cs"/>
-          <w:rtl/>
-        </w:rPr>
-        <w:t xml:space="preserve"> מחלקה המציגה למשתמש להכניס מספר רישוי</w:t>
-      </w:r>
-      <w:r>
-        <w:rPr>
-          <w:rFonts w:hint="cs"/>
-          <w:rtl/>
-        </w:rPr>
-        <w:t xml:space="preserve">. </w:t>
-      </w:r>
-      <w:r>
-        <w:rPr>
-          <w:rFonts w:hint="cs"/>
-          <w:rtl/>
-        </w:rPr>
-        <w:t>מטרת</w:t>
-      </w:r>
-      <w:r>
-        <w:rPr>
-          <w:rFonts w:hint="cs"/>
-          <w:rtl/>
-        </w:rPr>
-        <w:t xml:space="preserve"> מחלקה זו להחזיר </w:t>
-      </w:r>
-      <w:r>
-        <w:rPr>
-          <w:rFonts w:hint="cs"/>
-          <w:rtl/>
-        </w:rPr>
-        <w:t>מספר רישוי לאחר שהמשתמש הכניס קלט תקין.</w:t>
-      </w:r>
-    </w:p>
-    <w:p>
-      <w:pPr>
-        <w:rPr>
-          <w:rtl/>
-        </w:rPr>
-      </w:pPr>
-      <w:proofErr w:type="spellStart"/>
-      <w:r>
-        <w:rPr>
-          <w:b/>
-          <w:bCs/>
-          <w:u w:val="single"/>
-        </w:rPr>
-        <w:t>OwnerDataForm</w:t>
-      </w:r>
-      <w:proofErr w:type="spellEnd"/>
-      <w:r>
-        <w:rPr>
-          <w:rFonts w:hint="cs"/>
-          <w:b/>
-          <w:bCs/>
-          <w:u w:val="single"/>
-          <w:rtl/>
-        </w:rPr>
-        <w:t>:</w:t>
-      </w:r>
-      <w:r>
-        <w:rPr>
-          <w:rFonts w:hint="cs"/>
-          <w:rtl/>
-        </w:rPr>
-        <w:t xml:space="preserve"> מחלקה המציגה למשתמש להכניס את פרטי הבעלים של אותו סוג רכב</w:t>
-      </w:r>
-      <w:r>
-        <w:rPr>
-          <w:rFonts w:hint="cs"/>
-          <w:rtl/>
-        </w:rPr>
-        <w:t xml:space="preserve">. </w:t>
-      </w:r>
-      <w:r>
-        <w:rPr>
-          <w:rFonts w:hint="cs"/>
-          <w:rtl/>
-        </w:rPr>
-        <w:t>מטרת</w:t>
-      </w:r>
-      <w:r>
-        <w:rPr>
-          <w:rFonts w:hint="cs"/>
-          <w:rtl/>
-        </w:rPr>
-        <w:t xml:space="preserve"> מחלקה זו להחזיר</w:t>
-      </w:r>
-      <w:r>
-        <w:rPr>
-          <w:rFonts w:hint="cs"/>
-          <w:rtl/>
-        </w:rPr>
-        <w:t xml:space="preserve"> </w:t>
-      </w:r>
-      <w:proofErr w:type="spellStart"/>
-      <w:r>
-        <w:t>OwnerData</w:t>
-      </w:r>
-      <w:proofErr w:type="spellEnd"/>
-      <w:r>
-        <w:rPr>
-          <w:rFonts w:hint="cs"/>
-          <w:rtl/>
-        </w:rPr>
-        <w:t xml:space="preserve"> לאחר שהמשתמש הכניס קלט תקין.</w:t>
-      </w:r>
-    </w:p>
-    <w:p>
-      <w:pPr>
-        <w:rPr>
-          <w:rtl/>
-        </w:rPr>
-      </w:pPr>
-      <w:proofErr w:type="spellStart"/>
-      <w:r>
-        <w:rPr>
-          <w:b/>
-          <w:bCs/>
-          <w:u w:val="single"/>
-        </w:rPr>
-        <w:t>RemainingEnergyOrFuelForm</w:t>
-      </w:r>
-      <w:proofErr w:type="spellEnd"/>
-      <w:r>
-        <w:rPr>
-          <w:rFonts w:hint="cs"/>
-          <w:b/>
-          <w:bCs/>
-          <w:u w:val="single"/>
-          <w:rtl/>
-        </w:rPr>
-        <w:t>:</w:t>
-      </w:r>
-      <w:r>
-        <w:rPr>
-          <w:rFonts w:hint="cs"/>
-          <w:rtl/>
-        </w:rPr>
-        <w:t xml:space="preserve"> מחלקה המציגה למשתמש אופציה לבחור כמה דלק או זמן מצבר נותר לו בהתאם לסוג כלי הרכב הספציפי שהוא בחר. </w:t>
-      </w:r>
-      <w:r>
-        <w:rPr>
-          <w:rFonts w:hint="cs"/>
-          <w:rtl/>
-        </w:rPr>
-        <w:t>מטרת</w:t>
-      </w:r>
-      <w:r>
-        <w:rPr>
-          <w:rFonts w:hint="cs"/>
-          <w:rtl/>
-        </w:rPr>
-        <w:t xml:space="preserve"> מחלקה זו להחזיר </w:t>
-      </w:r>
-      <w:r>
-        <w:t>float</w:t>
-      </w:r>
-      <w:r>
-        <w:rPr>
-          <w:rFonts w:hint="cs"/>
-          <w:rtl/>
-        </w:rPr>
-        <w:t xml:space="preserve"> מספר תקין בטווח עד המקסימום בהתאם לסוג כלי הרכב שנבחר.</w:t>
-      </w:r>
-    </w:p>
-    <w:p>
-      <w:pPr>
-        <w:rPr>
-          <w:rtl/>
-        </w:rPr>
-      </w:pPr>
-      <w:proofErr w:type="spellStart"/>
-      <w:r>
-        <w:rPr>
-          <w:b/>
-          <w:bCs/>
-          <w:u w:val="single"/>
-        </w:rPr>
-        <w:t>SpecificationForm</w:t>
-      </w:r>
-      <w:proofErr w:type="spellEnd"/>
-      <w:r>
-        <w:rPr>
-          <w:rFonts w:hint="cs"/>
-          <w:b/>
-          <w:bCs/>
-          <w:u w:val="single"/>
-          <w:rtl/>
-        </w:rPr>
-        <w:t>:</w:t>
-      </w:r>
-      <w:r>
-        <w:rPr>
-          <w:rFonts w:hint="cs"/>
-          <w:rtl/>
-        </w:rPr>
-        <w:t xml:space="preserve"> </w:t>
-      </w:r>
-      <w:r>
-        <w:rPr>
-          <w:rFonts w:hint="cs"/>
-          <w:rtl/>
-        </w:rPr>
-        <w:t>מחלקה ש</w:t>
-      </w:r>
-      <w:r>
-        <w:rPr>
-          <w:rFonts w:hint="cs"/>
-          <w:rtl/>
-        </w:rPr>
-        <w:t>מטרת</w:t>
-      </w:r>
-      <w:r>
-        <w:rPr>
-          <w:rFonts w:hint="cs"/>
-          <w:rtl/>
-        </w:rPr>
-        <w:t xml:space="preserve">ה הוא להחזיר את </w:t>
-      </w:r>
-      <w:r>
-        <w:rPr>
-          <w:rFonts w:hint="cs"/>
-        </w:rPr>
-        <w:t>S</w:t>
-      </w:r>
-      <w:r>
-        <w:t>pecifications</w:t>
-      </w:r>
-      <w:r>
-        <w:rPr>
-          <w:rFonts w:hint="cs"/>
-          <w:rtl/>
-        </w:rPr>
-        <w:t xml:space="preserve"> עם </w:t>
-      </w:r>
-      <w:proofErr w:type="spellStart"/>
-      <w:r>
-        <w:rPr>
-          <w:rFonts w:hint="cs"/>
-          <w:rtl/>
-        </w:rPr>
-        <w:t>פולימופוריזם</w:t>
-      </w:r>
-      <w:proofErr w:type="spellEnd"/>
-      <w:r>
-        <w:rPr>
-          <w:rFonts w:hint="cs"/>
-          <w:rtl/>
-        </w:rPr>
-        <w:t xml:space="preserve"> בהתאם לסוג כלי הרכב שהמשתמש בחר, לאחר שהמשתמש הזין קלט תקין.</w:t>
-      </w:r>
-    </w:p>
-    <w:p>
-      <w:pPr>
-        <w:rPr>
-          <w:rtl/>
-        </w:rPr>
-      </w:pPr>
-      <w:proofErr w:type="spellStart"/>
-      <w:r>
-        <w:rPr>
-          <w:b/>
-          <w:bCs/>
-          <w:u w:val="single"/>
-        </w:rPr>
-        <w:t>VehicleTypeForm</w:t>
-      </w:r>
-      <w:proofErr w:type="spellEnd"/>
-      <w:r>
-        <w:rPr>
-          <w:rFonts w:hint="cs"/>
-          <w:b/>
-          <w:bCs/>
-          <w:u w:val="single"/>
-          <w:rtl/>
-        </w:rPr>
-        <w:t>:</w:t>
-      </w:r>
-      <w:r>
-        <w:rPr>
-          <w:rFonts w:hint="cs"/>
-          <w:rtl/>
-        </w:rPr>
-        <w:t xml:space="preserve"> מחלקה </w:t>
-      </w:r>
-      <w:r>
-        <w:rPr>
-          <w:rFonts w:hint="cs"/>
-          <w:rtl/>
-        </w:rPr>
-        <w:t xml:space="preserve">המציגה למשתמש את אופציות סוגי כלי הרכב השונים שניתן </w:t>
-      </w:r>
-      <w:proofErr w:type="gramStart"/>
-      <w:r>
-        <w:rPr>
-          <w:rFonts w:hint="cs"/>
-          <w:rtl/>
-        </w:rPr>
-        <w:t>לבחור(</w:t>
-      </w:r>
-      <w:proofErr w:type="gramEnd"/>
-      <w:r>
-        <w:rPr>
-          <w:rFonts w:hint="cs"/>
-          <w:rtl/>
-        </w:rPr>
-        <w:t xml:space="preserve">כאשר ברצונו להכניס כלי רכב חדש למוסך). </w:t>
-      </w:r>
-      <w:r>
-        <w:rPr>
-          <w:rFonts w:hint="cs"/>
-          <w:rtl/>
-        </w:rPr>
-        <w:t>מטרת</w:t>
-      </w:r>
-      <w:r>
-        <w:rPr>
-          <w:rFonts w:hint="cs"/>
-          <w:rtl/>
-        </w:rPr>
-        <w:t xml:space="preserve"> מחלקה זו להחזיר את סוג כלי הרכב שהמשתמש בחר לאחר קליטת קלט תקין.</w:t>
-      </w:r>
-    </w:p>
-    <w:p>
-      <w:pPr>
-        <w:rPr>
-          <w:rtl/>
-        </w:rPr>
-      </w:pPr>
-      <w:proofErr w:type="spellStart"/>
-      <w:r>
-        <w:rPr>
-          <w:b/>
-          <w:bCs/>
-          <w:u w:val="single"/>
-        </w:rPr>
-        <w:t>WheelsForm</w:t>
-      </w:r>
-      <w:proofErr w:type="spellEnd"/>
-      <w:r>
-        <w:rPr>
-          <w:rFonts w:hint="cs"/>
-          <w:b/>
-          <w:bCs/>
-          <w:u w:val="single"/>
-          <w:rtl/>
-        </w:rPr>
-        <w:t>:</w:t>
-      </w:r>
-      <w:r>
-        <w:rPr>
-          <w:rFonts w:hint="cs"/>
-          <w:rtl/>
-        </w:rPr>
-        <w:t xml:space="preserve"> מחלקה המציגה למשתמש להכניס מידע על פרטי הגלגלים של כלי הרכב שלו. </w:t>
-      </w:r>
-      <w:r>
-        <w:rPr>
-          <w:rFonts w:hint="cs"/>
-          <w:rtl/>
-        </w:rPr>
-        <w:t>מטרת</w:t>
-      </w:r>
-      <w:r>
-        <w:rPr>
-          <w:rFonts w:hint="cs"/>
-          <w:rtl/>
-        </w:rPr>
-        <w:t xml:space="preserve"> מחלקה זו הוא להחזיר רשימה של גלגלים עם פרטים מלאים עליהם לאחר שהמשתמש הזין קלט תקין.</w:t>
-      </w:r>
-    </w:p>
-    <w:p>
-      <w:pPr>
-        <w:rPr>
-          <w:rtl/>
-        </w:rPr>
-      </w:pPr>
-      <w:proofErr w:type="spellStart"/>
-      <w:r>
-        <w:rPr>
-          <w:b/>
-          <w:bCs/>
-          <w:u w:val="single"/>
-        </w:rPr>
-        <w:t>YesNoForm</w:t>
-      </w:r>
-      <w:proofErr w:type="spellEnd"/>
-      <w:r>
-        <w:rPr>
-          <w:rFonts w:hint="cs"/>
-          <w:b/>
-          <w:bCs/>
-          <w:u w:val="single"/>
-          <w:rtl/>
-        </w:rPr>
-        <w:t>:</w:t>
-      </w:r>
-      <w:r>
-        <w:rPr>
-          <w:rFonts w:hint="cs"/>
-          <w:rtl/>
-        </w:rPr>
-        <w:t xml:space="preserve"> מחלקה כללית המקבלת קלט על איזה הודעה להציג למשתמש, שאלה של כן/לא. מטרת מחלקה זו היא להחזיר את בחירת המשתמש לאחר שהזין קלט תקין.</w:t>
-      </w:r>
-    </w:p>
-    <w:p>
-      <w:pPr>
-        <w:rPr>
-          <w:rtl/>
-        </w:rPr>
-      </w:pPr>
-      <w:proofErr w:type="spellStart"/>
-      <w:r>
-        <w:rPr>
-          <w:b/>
-          <w:bCs/>
-          <w:u w:val="single"/>
-        </w:rPr>
-        <w:t>EnumForm</w:t>
-      </w:r>
-      <w:proofErr w:type="spellEnd"/>
-      <w:r>
-        <w:rPr>
-          <w:rFonts w:hint="cs"/>
-          <w:b/>
-          <w:bCs/>
-          <w:u w:val="single"/>
-          <w:rtl/>
-        </w:rPr>
-        <w:t>:</w:t>
-      </w:r>
-      <w:r>
-        <w:rPr>
-          <w:rFonts w:hint="cs"/>
-          <w:rtl/>
-        </w:rPr>
-        <w:t xml:space="preserve"> מחלקה כללית המקבלת רשימה של ערכי </w:t>
-      </w:r>
-      <w:proofErr w:type="spellStart"/>
-      <w:r>
-        <w:t>enum</w:t>
-      </w:r>
-      <w:proofErr w:type="spellEnd"/>
-      <w:r>
-        <w:rPr>
-          <w:rFonts w:hint="cs"/>
-          <w:rtl/>
-        </w:rPr>
-        <w:t xml:space="preserve"> שונים להציג למשתמש, על המשתמש לבחור אחד מבין האופציות הללו. מטרת מחלקה זו היא להחזיר את האופציה שהמשתמש בחר לאחר שהזין קלט תקין.</w:t>
-      </w:r>
-    </w:p>
-    <w:p>
-      <w:pPr>
-        <w:rPr>
-          <w:rFonts w:hint="cs"/>
-          <w:rtl/>
-        </w:rPr>
-      </w:pPr>
-      <w:r>
-        <w:rPr>
-          <w:b/>
-          <w:bCs/>
-          <w:u w:val="single"/>
-        </w:rPr>
-        <w:t>Program</w:t>
-      </w:r>
-      <w:r>
-        <w:rPr>
-          <w:rFonts w:hint="cs"/>
-          <w:b/>
-          <w:bCs/>
-          <w:u w:val="single"/>
-          <w:rtl/>
-        </w:rPr>
-        <w:t>:</w:t>
-      </w:r>
-      <w:r>
-        <w:rPr>
-          <w:rFonts w:hint="cs"/>
-          <w:rtl/>
-        </w:rPr>
-        <w:t xml:space="preserve"> מחלקה שבתוכה נמצא </w:t>
-      </w:r>
-      <w:proofErr w:type="gramStart"/>
-      <w:r>
-        <w:rPr>
-          <w:rFonts w:hint="cs"/>
-          <w:rtl/>
-        </w:rPr>
-        <w:t xml:space="preserve">רק </w:t>
-      </w:r>
-      <w:r>
-        <w:t>,Main</w:t>
-      </w:r>
-      <w:proofErr w:type="gramEnd"/>
-      <w:r>
-        <w:rPr>
-          <w:rFonts w:hint="cs"/>
-          <w:rtl/>
-        </w:rPr>
-        <w:t xml:space="preserve"> בה היא קוראת ליצירת </w:t>
-      </w:r>
-      <w:proofErr w:type="spellStart"/>
-      <w:r>
-        <w:t>GarageMenuExecutorUI</w:t>
-      </w:r>
-      <w:proofErr w:type="spellEnd"/>
-      <w:r>
-        <w:rPr>
-          <w:rFonts w:hint="cs"/>
-          <w:rtl/>
-        </w:rPr>
-        <w:t xml:space="preserve"> ועושה </w:t>
-      </w:r>
-      <w:r>
-        <w:t>Execute</w:t>
-      </w:r>
-      <w:r>
-        <w:rPr>
-          <w:rFonts w:hint="cs"/>
-          <w:rtl/>
-        </w:rPr>
-        <w:t>.</w:t>
-      </w:r>
-    </w:p>
-    <w:p>
-      <w:pPr>
-        <w:rPr>
-          <w:rFonts w:hint="cs"/>
-          <w:rtl/>
-        </w:rPr>
-      </w:pPr>
-    </w:p>
-    <w:p>
-      <w:pPr>
-        <w:rPr>
-          <w:rtl/>
-        </w:rPr>
-      </w:pPr>
-    </w:p>
-    <w:p>
-      <w:pPr>
-        <w:rPr>
-          <w:rtl/>
-        </w:rPr>
-      </w:pPr>
-    </w:p>
-    <w:p>
-      <w:pPr>
-        <w:rPr>
-          <w:rtl/>
-        </w:rPr>
-      </w:pPr>
-    </w:p>
-    <w:p>
-      <w:pPr>
-        <w:rPr>
-          <w:rtl/>
-        </w:rPr>
-      </w:pPr>
-    </w:p>
-    <w:p>
-      <w:pPr>
-        <w:rPr>
-          <w:rtl/>
-        </w:rPr>
-      </w:pPr>
-    </w:p>
-    <w:p>
-      <w:pPr>
-        <w:rPr>
-          <w:rtl/>
-        </w:rPr>
-      </w:pPr>
     </w:p>
     <w:p>
       <w:pPr>
@@ -2084,6 +2014,14 @@
           <w:u w:val="single"/>
           <w:rtl/>
         </w:rPr>
+        <w:sectPr>
+          <w:pgSz w:w="11906" w:h="16838"/>
+          <w:pgMar w:top="1440" w:right="1800" w:bottom="1440" w:left="1800" w:header="708" w:footer="708" w:gutter="0"/>
+          <w:cols w:space="708"/>
+          <w:bidi/>
+          <w:rtlGutter/>
+          <w:docGrid w:linePitch="360"/>
+        </w:sectPr>
       </w:pPr>
     </w:p>
     <w:p>
@@ -2098,12 +2036,72 @@
       </w:pPr>
       <w:r>
         <w:rPr>
-          <w:b/>
-          <w:bCs/>
-          <w:u w:val="single"/>
-          <w:rtl/>
+          <w:noProof/>
         </w:rPr>
         <w:lastRenderedPageBreak/>
+        <w:drawing>
+          <wp:anchor distT="0" distB="0" distL="114300" distR="114300" simplePos="0" relativeHeight="251658240" behindDoc="0" locked="0" layoutInCell="1" allowOverlap="1" wp14:anchorId="69B29ABB" wp14:editId="6F37BB16">
+            <wp:simplePos x="0" y="0"/>
+            <wp:positionH relativeFrom="page">
+              <wp:posOffset>28574</wp:posOffset>
+            </wp:positionH>
+            <wp:positionV relativeFrom="paragraph">
+              <wp:posOffset>219709</wp:posOffset>
+            </wp:positionV>
+            <wp:extent cx="16127747" cy="6753225"/>
+            <wp:effectExtent l="0" t="0" r="7620" b="0"/>
+            <wp:wrapNone/>
+            <wp:docPr id="1" name="Picture 1" descr="Diagram, schematic&#10;&#10;Description automatically generated"/>
+            <wp:cNvGraphicFramePr>
+              <a:graphicFrameLocks xmlns:a="http://schemas.openxmlformats.org/drawingml/2006/main" noChangeAspect="1"/>
+            </wp:cNvGraphicFramePr>
+            <a:graphic xmlns:a="http://schemas.openxmlformats.org/drawingml/2006/main">
+              <a:graphicData uri="http://schemas.openxmlformats.org/drawingml/2006/picture">
+                <pic:pic xmlns:pic="http://schemas.openxmlformats.org/drawingml/2006/picture">
+                  <pic:nvPicPr>
+                    <pic:cNvPr id="1" name="Picture 1" descr="Diagram, schematic&#10;&#10;Description automatically generated"/>
+                    <pic:cNvPicPr/>
+                  </pic:nvPicPr>
+                  <pic:blipFill>
+                    <a:blip r:embed="rId6" cstate="print">
+                      <a:extLst>
+                        <a:ext uri="{28A0092B-C50C-407E-A947-70E740481C1C}">
+                          <a14:useLocalDpi xmlns:a14="http://schemas.microsoft.com/office/drawing/2010/main" val="0"/>
+                        </a:ext>
+                      </a:extLst>
+                    </a:blip>
+                    <a:stretch>
+                      <a:fillRect/>
+                    </a:stretch>
+                  </pic:blipFill>
+                  <pic:spPr>
+                    <a:xfrm>
+                      <a:off x="0" y="0"/>
+                      <a:ext cx="16134176" cy="6755917"/>
+                    </a:xfrm>
+                    <a:prstGeom prst="rect">
+                      <a:avLst/>
+                    </a:prstGeom>
+                  </pic:spPr>
+                </pic:pic>
+              </a:graphicData>
+            </a:graphic>
+            <wp14:sizeRelH relativeFrom="margin">
+              <wp14:pctWidth>0</wp14:pctWidth>
+            </wp14:sizeRelH>
+            <wp14:sizeRelV relativeFrom="margin">
+              <wp14:pctHeight>0</wp14:pctHeight>
+            </wp14:sizeRelV>
+          </wp:anchor>
+        </w:drawing>
+      </w:r>
+      <w:r>
+        <w:rPr>
+          <w:b/>
+          <w:bCs/>
+          <w:u w:val="single"/>
+          <w:rtl/>
+        </w:rPr>
         <w:t>דיאגרמה שמציגה את היררכיות הירושה והקשר בין הרכיבים</w:t>
       </w:r>
     </w:p>
@@ -2157,203 +2155,17 @@
     </w:p>
     <w:p>
       <w:pPr>
-        <w:jc w:val="center"/>
-        <w:rPr>
-          <w:rtl/>
-        </w:rPr>
-      </w:pPr>
-    </w:p>
-    <w:p>
-      <w:pPr>
-        <w:jc w:val="center"/>
-        <w:rPr>
-          <w:rtl/>
-        </w:rPr>
-      </w:pPr>
-    </w:p>
-    <w:p>
-      <w:pPr>
-        <w:jc w:val="center"/>
-        <w:rPr>
-          <w:rtl/>
-        </w:rPr>
-      </w:pPr>
-    </w:p>
-    <w:p>
-      <w:pPr>
-        <w:jc w:val="center"/>
-        <w:rPr>
-          <w:rtl/>
-        </w:rPr>
-      </w:pPr>
-    </w:p>
-    <w:p>
-      <w:pPr>
-        <w:jc w:val="center"/>
-        <w:rPr>
-          <w:rtl/>
-        </w:rPr>
-      </w:pPr>
-    </w:p>
-    <w:p>
-      <w:pPr>
-        <w:jc w:val="center"/>
-        <w:rPr>
-          <w:rtl/>
-        </w:rPr>
-      </w:pPr>
-    </w:p>
-    <w:p>
-      <w:pPr>
-        <w:jc w:val="center"/>
-        <w:rPr>
-          <w:rtl/>
-        </w:rPr>
-      </w:pPr>
-    </w:p>
-    <w:p>
-      <w:pPr>
-        <w:jc w:val="center"/>
-        <w:rPr>
-          <w:rtl/>
-        </w:rPr>
-      </w:pPr>
-    </w:p>
-    <w:p>
-      <w:pPr>
-        <w:jc w:val="center"/>
-        <w:rPr>
-          <w:rtl/>
-        </w:rPr>
-      </w:pPr>
-    </w:p>
-    <w:p>
-      <w:pPr>
-        <w:jc w:val="center"/>
-        <w:rPr>
-          <w:rtl/>
-        </w:rPr>
-      </w:pPr>
-    </w:p>
-    <w:p>
-      <w:pPr>
-        <w:jc w:val="center"/>
-        <w:rPr>
-          <w:rtl/>
-        </w:rPr>
-      </w:pPr>
-    </w:p>
-    <w:p>
-      <w:pPr>
-        <w:jc w:val="center"/>
-        <w:rPr>
-          <w:rtl/>
-        </w:rPr>
-      </w:pPr>
-    </w:p>
-    <w:p>
-      <w:pPr>
-        <w:jc w:val="center"/>
-        <w:rPr>
-          <w:rtl/>
-        </w:rPr>
-      </w:pPr>
-    </w:p>
-    <w:p>
-      <w:pPr>
-        <w:jc w:val="center"/>
-        <w:rPr>
-          <w:rtl/>
-        </w:rPr>
-      </w:pPr>
-    </w:p>
-    <w:p>
-      <w:pPr>
-        <w:jc w:val="center"/>
-        <w:rPr>
-          <w:rtl/>
-        </w:rPr>
-      </w:pPr>
-    </w:p>
-    <w:p>
-      <w:pPr>
-        <w:jc w:val="center"/>
-        <w:rPr>
-          <w:rtl/>
-        </w:rPr>
-      </w:pPr>
-    </w:p>
-    <w:p>
-      <w:pPr>
-        <w:jc w:val="center"/>
-        <w:rPr>
-          <w:rtl/>
-        </w:rPr>
-      </w:pPr>
-    </w:p>
-    <w:p>
-      <w:pPr>
-        <w:jc w:val="center"/>
-        <w:rPr>
-          <w:rtl/>
-        </w:rPr>
-      </w:pPr>
-    </w:p>
-    <w:p>
-      <w:pPr>
-        <w:jc w:val="center"/>
-        <w:rPr>
-          <w:rtl/>
-        </w:rPr>
-      </w:pPr>
-    </w:p>
-    <w:p>
-      <w:pPr>
-        <w:jc w:val="center"/>
-        <w:rPr>
-          <w:rtl/>
-        </w:rPr>
-      </w:pPr>
-    </w:p>
-    <w:p>
-      <w:pPr>
-        <w:jc w:val="center"/>
-        <w:rPr>
-          <w:rtl/>
-        </w:rPr>
-      </w:pPr>
-    </w:p>
-    <w:p>
-      <w:pPr>
-        <w:jc w:val="center"/>
-        <w:rPr>
-          <w:rtl/>
-        </w:rPr>
-      </w:pPr>
-    </w:p>
-    <w:p>
-      <w:pPr>
-        <w:jc w:val="center"/>
-        <w:rPr>
-          <w:rtl/>
-        </w:rPr>
-      </w:pPr>
-    </w:p>
-    <w:p>
-      <w:pPr>
-        <w:jc w:val="center"/>
-        <w:rPr>
-          <w:rtl/>
-        </w:rPr>
-      </w:pPr>
-    </w:p>
-    <w:p>
-      <w:pPr>
-        <w:jc w:val="center"/>
-        <w:rPr>
-          <w:rFonts w:hint="cs"/>
-          <w:rtl/>
-        </w:rPr>
+        <w:rPr>
+          <w:rtl/>
+        </w:rPr>
+        <w:sectPr>
+          <w:pgSz w:w="25515" w:h="11907" w:orient="landscape" w:code="9"/>
+          <w:pgMar w:top="284" w:right="284" w:bottom="284" w:left="8431" w:header="709" w:footer="709" w:gutter="0"/>
+          <w:cols w:space="708"/>
+          <w:bidi/>
+          <w:rtlGutter/>
+          <w:docGrid w:linePitch="360"/>
+        </w:sectPr>
       </w:pPr>
     </w:p>
     <w:p>
@@ -2468,7 +2280,7 @@
     </w:p>
     <w:p>
       <w:pPr>
-        <w:pStyle w:val="a3"/>
+        <w:pStyle w:val="ListParagraph"/>
         <w:numPr>
           <w:ilvl w:val="0"/>
           <w:numId w:val="2"/>
@@ -2501,7 +2313,7 @@
     </w:p>
     <w:p>
       <w:pPr>
-        <w:pStyle w:val="a3"/>
+        <w:pStyle w:val="ListParagraph"/>
         <w:rPr>
           <w:rtl/>
         </w:rPr>
@@ -2591,7 +2403,7 @@
     </w:p>
     <w:p>
       <w:pPr>
-        <w:pStyle w:val="a3"/>
+        <w:pStyle w:val="ListParagraph"/>
         <w:rPr>
           <w:rtl/>
         </w:rPr>
@@ -2658,7 +2470,7 @@
     </w:p>
     <w:p>
       <w:pPr>
-        <w:pStyle w:val="a3"/>
+        <w:pStyle w:val="ListParagraph"/>
         <w:rPr>
           <w:rtl/>
         </w:rPr>
@@ -2780,7 +2592,7 @@
     </w:p>
     <w:p>
       <w:pPr>
-        <w:pStyle w:val="a3"/>
+        <w:pStyle w:val="ListParagraph"/>
         <w:rPr>
           <w:rtl/>
         </w:rPr>
@@ -2945,15 +2757,15 @@
     </w:p>
     <w:p>
       <w:pPr>
-        <w:pStyle w:val="a3"/>
-        <w:rPr>
-          <w:rtl/>
-        </w:rPr>
-      </w:pPr>
-    </w:p>
-    <w:p>
-      <w:pPr>
-        <w:pStyle w:val="a3"/>
+        <w:pStyle w:val="ListParagraph"/>
+        <w:rPr>
+          <w:rtl/>
+        </w:rPr>
+      </w:pPr>
+    </w:p>
+    <w:p>
+      <w:pPr>
+        <w:pStyle w:val="ListParagraph"/>
         <w:rPr>
           <w:rtl/>
         </w:rPr>
@@ -3130,7 +2942,7 @@
     </w:p>
     <w:p>
       <w:pPr>
-        <w:pStyle w:val="a3"/>
+        <w:pStyle w:val="ListParagraph"/>
         <w:rPr>
           <w:rtl/>
         </w:rPr>
@@ -3201,7 +3013,7 @@
     </w:p>
     <w:p>
       <w:pPr>
-        <w:pStyle w:val="a3"/>
+        <w:pStyle w:val="ListParagraph"/>
         <w:rPr>
           <w:rtl/>
         </w:rPr>
@@ -3321,7 +3133,7 @@
     </w:p>
     <w:p>
       <w:pPr>
-        <w:pStyle w:val="a3"/>
+        <w:pStyle w:val="ListParagraph"/>
         <w:rPr>
           <w:rtl/>
         </w:rPr>
@@ -3413,7 +3225,7 @@
     </w:p>
     <w:p>
       <w:pPr>
-        <w:pStyle w:val="a3"/>
+        <w:pStyle w:val="ListParagraph"/>
         <w:rPr>
           <w:rtl/>
         </w:rPr>
@@ -3437,23 +3249,7 @@
           <w:rFonts w:hint="cs"/>
           <w:rtl/>
         </w:rPr>
-        <w:t xml:space="preserve"> לפני שמתבצעים כל </w:t>
-      </w:r>
-      <w:proofErr w:type="spellStart"/>
-      <w:r>
-        <w:rPr>
-          <w:rFonts w:hint="cs"/>
-          <w:rtl/>
-        </w:rPr>
-        <w:t>ההשמות</w:t>
-      </w:r>
-      <w:proofErr w:type="spellEnd"/>
-      <w:r>
-        <w:rPr>
-          <w:rFonts w:hint="cs"/>
-          <w:rtl/>
-        </w:rPr>
-        <w:t xml:space="preserve"> ניתן לבצע בדיקות על </w:t>
+        <w:t xml:space="preserve"> לפני שמתבצעים כל ההשמות ניתן לבצע בדיקות על </w:t>
       </w:r>
       <w:proofErr w:type="spellStart"/>
       <w:r>
@@ -3511,15 +3307,15 @@
     </w:p>
     <w:p>
       <w:pPr>
-        <w:pStyle w:val="a3"/>
-        <w:rPr>
-          <w:rtl/>
-        </w:rPr>
-      </w:pPr>
-    </w:p>
-    <w:p>
-      <w:pPr>
-        <w:pStyle w:val="a3"/>
+        <w:pStyle w:val="ListParagraph"/>
+        <w:rPr>
+          <w:rtl/>
+        </w:rPr>
+      </w:pPr>
+    </w:p>
+    <w:p>
+      <w:pPr>
+        <w:pStyle w:val="ListParagraph"/>
         <w:rPr>
           <w:rtl/>
         </w:rPr>
@@ -3572,7 +3368,7 @@
     </w:p>
     <w:p>
       <w:pPr>
-        <w:pStyle w:val="a3"/>
+        <w:pStyle w:val="ListParagraph"/>
         <w:rPr>
           <w:rtl/>
         </w:rPr>
@@ -3654,7 +3450,7 @@
     </w:p>
     <w:p>
       <w:pPr>
-        <w:pStyle w:val="a3"/>
+        <w:pStyle w:val="ListParagraph"/>
         <w:rPr>
           <w:rtl/>
         </w:rPr>
@@ -3712,7 +3508,7 @@
     </w:p>
     <w:p>
       <w:pPr>
-        <w:pStyle w:val="a3"/>
+        <w:pStyle w:val="ListParagraph"/>
         <w:rPr>
           <w:rtl/>
         </w:rPr>
@@ -4218,7 +4014,7 @@
     </w:p>
     <w:p>
       <w:pPr>
-        <w:pStyle w:val="a3"/>
+        <w:pStyle w:val="ListParagraph"/>
         <w:rPr>
           <w:rtl/>
         </w:rPr>
@@ -4247,15 +4043,15 @@
     </w:p>
     <w:p>
       <w:pPr>
-        <w:pStyle w:val="a3"/>
-        <w:rPr>
-          <w:rtl/>
-        </w:rPr>
-      </w:pPr>
-    </w:p>
-    <w:p>
-      <w:pPr>
-        <w:pStyle w:val="a3"/>
+        <w:pStyle w:val="ListParagraph"/>
+        <w:rPr>
+          <w:rtl/>
+        </w:rPr>
+      </w:pPr>
+    </w:p>
+    <w:p>
+      <w:pPr>
+        <w:pStyle w:val="ListParagraph"/>
         <w:rPr>
           <w:rtl/>
         </w:rPr>
@@ -4425,20 +4221,20 @@
     </w:p>
     <w:p>
       <w:pPr>
-        <w:pStyle w:val="a3"/>
-      </w:pPr>
-    </w:p>
-    <w:p>
-      <w:pPr>
-        <w:pStyle w:val="a3"/>
-        <w:rPr>
-          <w:rtl/>
-        </w:rPr>
-      </w:pPr>
-    </w:p>
-    <w:p>
-      <w:pPr>
-        <w:pStyle w:val="a3"/>
+        <w:pStyle w:val="ListParagraph"/>
+      </w:pPr>
+    </w:p>
+    <w:p>
+      <w:pPr>
+        <w:pStyle w:val="ListParagraph"/>
+        <w:rPr>
+          <w:rtl/>
+        </w:rPr>
+      </w:pPr>
+    </w:p>
+    <w:p>
+      <w:pPr>
+        <w:pStyle w:val="ListParagraph"/>
         <w:numPr>
           <w:ilvl w:val="0"/>
           <w:numId w:val="2"/>
@@ -4495,7 +4291,7 @@
     </w:p>
     <w:p>
       <w:pPr>
-        <w:pStyle w:val="a3"/>
+        <w:pStyle w:val="ListParagraph"/>
         <w:rPr>
           <w:rtl/>
         </w:rPr>
@@ -5850,7 +5646,7 @@
     </w:p>
     <w:p>
       <w:pPr>
-        <w:pStyle w:val="a3"/>
+        <w:pStyle w:val="ListParagraph"/>
         <w:bidi w:val="0"/>
         <w:rPr>
           <w:rtl/>
@@ -5868,15 +5664,15 @@
     </w:p>
     <w:p>
       <w:pPr>
-        <w:pStyle w:val="a3"/>
-        <w:rPr>
-          <w:rtl/>
-        </w:rPr>
-      </w:pPr>
-    </w:p>
-    <w:p>
-      <w:pPr>
-        <w:pStyle w:val="a3"/>
+        <w:pStyle w:val="ListParagraph"/>
+        <w:rPr>
+          <w:rtl/>
+        </w:rPr>
+      </w:pPr>
+    </w:p>
+    <w:p>
+      <w:pPr>
+        <w:pStyle w:val="ListParagraph"/>
       </w:pPr>
       <w:r>
         <w:rPr>
@@ -5948,7 +5744,7 @@
     </w:p>
     <w:p>
       <w:pPr>
-        <w:pStyle w:val="a3"/>
+        <w:pStyle w:val="ListParagraph"/>
         <w:rPr>
           <w:rtl/>
         </w:rPr>
@@ -6044,30 +5840,14 @@
     </w:p>
     <w:p>
       <w:pPr>
-        <w:pStyle w:val="a3"/>
-      </w:pPr>
-      <w:r>
-        <w:rPr>
-          <w:rFonts w:hint="cs"/>
-          <w:rtl/>
-        </w:rPr>
-        <w:t xml:space="preserve">(שם המחלקה שהתווספה </w:t>
-      </w:r>
-      <w:proofErr w:type="spellStart"/>
-      <w:r>
-        <w:rPr>
-          <w:rFonts w:hint="cs"/>
-          <w:rtl/>
-        </w:rPr>
-        <w:t>לפרוייקט</w:t>
-      </w:r>
-      <w:proofErr w:type="spellEnd"/>
-      <w:r>
-        <w:rPr>
-          <w:rFonts w:hint="cs"/>
-          <w:rtl/>
-        </w:rPr>
-        <w:t xml:space="preserve"> מסעיף 1</w:t>
+        <w:pStyle w:val="ListParagraph"/>
+      </w:pPr>
+      <w:r>
+        <w:rPr>
+          <w:rFonts w:hint="cs"/>
+          <w:rtl/>
+        </w:rPr>
+        <w:t>(שם המחלקה שהתווספה לפרוייקט מסעיף 1</w:t>
       </w:r>
       <w:proofErr w:type="spellStart"/>
       <w:r>
@@ -6080,7 +5860,7 @@
     </w:p>
     <w:p>
       <w:pPr>
-        <w:pStyle w:val="a3"/>
+        <w:pStyle w:val="ListParagraph"/>
         <w:rPr>
           <w:rtl/>
         </w:rPr>
@@ -6241,7 +6021,7 @@
     </w:p>
     <w:p>
       <w:pPr>
-        <w:pStyle w:val="a3"/>
+        <w:pStyle w:val="ListParagraph"/>
         <w:numPr>
           <w:ilvl w:val="0"/>
           <w:numId w:val="3"/>
@@ -6300,7 +6080,7 @@
     </w:p>
     <w:p>
       <w:pPr>
-        <w:pStyle w:val="a3"/>
+        <w:pStyle w:val="ListParagraph"/>
         <w:numPr>
           <w:ilvl w:val="0"/>
           <w:numId w:val="3"/>
@@ -6349,7 +6129,7 @@
     </w:p>
     <w:p>
       <w:pPr>
-        <w:pStyle w:val="a3"/>
+        <w:pStyle w:val="ListParagraph"/>
       </w:pPr>
       <w:r>
         <w:rPr>
@@ -7086,20 +6866,20 @@
     <w:lsdException w:name="Unresolved Mention" w:semiHidden="1" w:unhideWhenUsed="1"/>
     <w:lsdException w:name="Smart Link" w:semiHidden="1" w:unhideWhenUsed="1"/>
   </w:latentStyles>
-  <w:style w:type="paragraph" w:default="1" w:styleId="a">
+  <w:style w:type="paragraph" w:default="1" w:styleId="Normal">
     <w:name w:val="Normal"/>
     <w:qFormat/>
     <w:pPr>
       <w:bidi/>
     </w:pPr>
   </w:style>
-  <w:style w:type="character" w:default="1" w:styleId="a0">
+  <w:style w:type="character" w:default="1" w:styleId="DefaultParagraphFont">
     <w:name w:val="Default Paragraph Font"/>
     <w:uiPriority w:val="1"/>
     <w:semiHidden/>
     <w:unhideWhenUsed/>
   </w:style>
-  <w:style w:type="table" w:default="1" w:styleId="a1">
+  <w:style w:type="table" w:default="1" w:styleId="TableNormal">
     <w:name w:val="Normal Table"/>
     <w:uiPriority w:val="99"/>
     <w:semiHidden/>
@@ -7114,15 +6894,15 @@
       </w:tblCellMar>
     </w:tblPr>
   </w:style>
-  <w:style w:type="numbering" w:default="1" w:styleId="a2">
+  <w:style w:type="numbering" w:default="1" w:styleId="NoList">
     <w:name w:val="No List"/>
     <w:uiPriority w:val="99"/>
     <w:semiHidden/>
     <w:unhideWhenUsed/>
   </w:style>
-  <w:style w:type="paragraph" w:styleId="a3">
+  <w:style w:type="paragraph" w:styleId="ListParagraph">
     <w:name w:val="List Paragraph"/>
-    <w:basedOn w:val="a"/>
+    <w:basedOn w:val="Normal"/>
     <w:uiPriority w:val="34"/>
     <w:qFormat/>
     <w:rsid w:val="00705A01"/>

</xml_diff>